<commit_message>
Final KMeans Clustering Training
</commit_message>
<xml_diff>
--- a/Data Science/Facebook_Report.docx
+++ b/Data Science/Facebook_Report.docx
@@ -72,32 +72,88 @@
     </w:p>
     <w:p>
       <w:r>
-        <w:t xml:space="preserve">   - status_id: Unique identifier for each status post.</w:t>
-      </w:r>
-    </w:p>
-    <w:p>
-      <w:r>
-        <w:t xml:space="preserve">   - status_published: Date and time when the status post was published.</w:t>
-      </w:r>
-    </w:p>
-    <w:p>
-      <w:r>
-        <w:t xml:space="preserve">   - status_type: Nature of the status post (e.g., video, photo, status, link).</w:t>
-      </w:r>
-    </w:p>
-    <w:p>
-      <w:r>
-        <w:t xml:space="preserve">   - num_reactions: Number of reactions (e.g., likes, loves, wow, haha, sad, angry) received on the status post.</w:t>
-      </w:r>
-    </w:p>
-    <w:p>
-      <w:r>
-        <w:t xml:space="preserve">   - num_comments: Number of comments received on the status post.</w:t>
-      </w:r>
-    </w:p>
-    <w:p>
-      <w:r>
-        <w:t xml:space="preserve">   - num_shares: Number of shares received on the status post.</w:t>
+        <w:t xml:space="preserve">   - </w:t>
+      </w:r>
+      <w:proofErr w:type="spellStart"/>
+      <w:r>
+        <w:t>status_id</w:t>
+      </w:r>
+      <w:proofErr w:type="spellEnd"/>
+      <w:r>
+        <w:t>: Unique identifier for each status post.</w:t>
+      </w:r>
+    </w:p>
+    <w:p>
+      <w:r>
+        <w:t xml:space="preserve">   - </w:t>
+      </w:r>
+      <w:proofErr w:type="spellStart"/>
+      <w:r>
+        <w:t>status_published</w:t>
+      </w:r>
+      <w:proofErr w:type="spellEnd"/>
+      <w:r>
+        <w:t>: Date and time when the status post was published.</w:t>
+      </w:r>
+    </w:p>
+    <w:p>
+      <w:r>
+        <w:t xml:space="preserve">   - </w:t>
+      </w:r>
+      <w:proofErr w:type="spellStart"/>
+      <w:r>
+        <w:t>status_type</w:t>
+      </w:r>
+      <w:proofErr w:type="spellEnd"/>
+      <w:r>
+        <w:t>: Nature of the status post (e.g., video, photo, status, link).</w:t>
+      </w:r>
+    </w:p>
+    <w:p>
+      <w:r>
+        <w:t xml:space="preserve">   - </w:t>
+      </w:r>
+      <w:proofErr w:type="spellStart"/>
+      <w:r>
+        <w:t>num_reactions</w:t>
+      </w:r>
+      <w:proofErr w:type="spellEnd"/>
+      <w:r>
+        <w:t xml:space="preserve">: Number of reactions (e.g., likes, loves, wow, </w:t>
+      </w:r>
+      <w:proofErr w:type="spellStart"/>
+      <w:r>
+        <w:t>haha</w:t>
+      </w:r>
+      <w:proofErr w:type="spellEnd"/>
+      <w:r>
+        <w:t>, sad, angry) received on the status post.</w:t>
+      </w:r>
+    </w:p>
+    <w:p>
+      <w:r>
+        <w:t xml:space="preserve">   - </w:t>
+      </w:r>
+      <w:proofErr w:type="spellStart"/>
+      <w:r>
+        <w:t>num_comments</w:t>
+      </w:r>
+      <w:proofErr w:type="spellEnd"/>
+      <w:r>
+        <w:t>: Number of comments received on the status post.</w:t>
+      </w:r>
+    </w:p>
+    <w:p>
+      <w:r>
+        <w:t xml:space="preserve">   - </w:t>
+      </w:r>
+      <w:proofErr w:type="spellStart"/>
+      <w:r>
+        <w:t>num_shares</w:t>
+      </w:r>
+      <w:proofErr w:type="spellEnd"/>
+      <w:r>
+        <w:t>: Number of shares received on the status post.</w:t>
       </w:r>
     </w:p>
     <w:p>
@@ -139,7 +195,23 @@
         </w:numPr>
       </w:pPr>
       <w:r>
-        <w:t>How does the time of upload (`status_published`)  affects the `num_reaction`?</w:t>
+        <w:t>How does the time of upload (`</w:t>
+      </w:r>
+      <w:proofErr w:type="spellStart"/>
+      <w:r>
+        <w:t>status_published</w:t>
+      </w:r>
+      <w:proofErr w:type="spellEnd"/>
+      <w:r>
+        <w:t>`)  affects the `</w:t>
+      </w:r>
+      <w:proofErr w:type="spellStart"/>
+      <w:r>
+        <w:t>num_reaction</w:t>
+      </w:r>
+      <w:proofErr w:type="spellEnd"/>
+      <w:r>
+        <w:t>`?</w:t>
       </w:r>
     </w:p>
     <w:p>
@@ -151,7 +223,31 @@
         </w:numPr>
       </w:pPr>
       <w:r>
-        <w:t>Is there a correlation between the number of reactions (num_reactions) and other engagement metrics such as comments (num_comments) and shares (num_shares)? If so, what is the strength and direction of this correlation?</w:t>
+        <w:t>Is there a correlation between the number of reactions (</w:t>
+      </w:r>
+      <w:proofErr w:type="spellStart"/>
+      <w:r>
+        <w:t>num_reactions</w:t>
+      </w:r>
+      <w:proofErr w:type="spellEnd"/>
+      <w:r>
+        <w:t>) and other engagement metrics such as comments (</w:t>
+      </w:r>
+      <w:proofErr w:type="spellStart"/>
+      <w:r>
+        <w:t>num_comments</w:t>
+      </w:r>
+      <w:proofErr w:type="spellEnd"/>
+      <w:r>
+        <w:t>) and shares (</w:t>
+      </w:r>
+      <w:proofErr w:type="spellStart"/>
+      <w:r>
+        <w:t>num_shares</w:t>
+      </w:r>
+      <w:proofErr w:type="spellEnd"/>
+      <w:r>
+        <w:t>)? If so, what is the strength and direction of this correlation?</w:t>
       </w:r>
     </w:p>
     <w:p>
@@ -166,7 +262,87 @@
         <w:t>Use</w:t>
       </w:r>
       <w:r>
-        <w:t xml:space="preserve"> the columns status_type, num_reactions, num_comments, num_shares, num_likes, num_loves, num_wows, num_hahas, num_sads, and num_angrys to train a K-Means clustering model on th</w:t>
+        <w:t xml:space="preserve"> the columns </w:t>
+      </w:r>
+      <w:proofErr w:type="spellStart"/>
+      <w:r>
+        <w:t>status_type</w:t>
+      </w:r>
+      <w:proofErr w:type="spellEnd"/>
+      <w:r>
+        <w:t xml:space="preserve">, </w:t>
+      </w:r>
+      <w:proofErr w:type="spellStart"/>
+      <w:r>
+        <w:t>num_reactions</w:t>
+      </w:r>
+      <w:proofErr w:type="spellEnd"/>
+      <w:r>
+        <w:t xml:space="preserve">, </w:t>
+      </w:r>
+      <w:proofErr w:type="spellStart"/>
+      <w:r>
+        <w:t>num_comments</w:t>
+      </w:r>
+      <w:proofErr w:type="spellEnd"/>
+      <w:r>
+        <w:t xml:space="preserve">, </w:t>
+      </w:r>
+      <w:proofErr w:type="spellStart"/>
+      <w:r>
+        <w:t>num_shares</w:t>
+      </w:r>
+      <w:proofErr w:type="spellEnd"/>
+      <w:r>
+        <w:t xml:space="preserve">, </w:t>
+      </w:r>
+      <w:proofErr w:type="spellStart"/>
+      <w:r>
+        <w:t>num_likes</w:t>
+      </w:r>
+      <w:proofErr w:type="spellEnd"/>
+      <w:r>
+        <w:t xml:space="preserve">, </w:t>
+      </w:r>
+      <w:proofErr w:type="spellStart"/>
+      <w:r>
+        <w:t>num_loves</w:t>
+      </w:r>
+      <w:proofErr w:type="spellEnd"/>
+      <w:r>
+        <w:t xml:space="preserve">, </w:t>
+      </w:r>
+      <w:proofErr w:type="spellStart"/>
+      <w:r>
+        <w:t>num_wows</w:t>
+      </w:r>
+      <w:proofErr w:type="spellEnd"/>
+      <w:r>
+        <w:t xml:space="preserve">, </w:t>
+      </w:r>
+      <w:proofErr w:type="spellStart"/>
+      <w:r>
+        <w:t>num_hahas</w:t>
+      </w:r>
+      <w:proofErr w:type="spellEnd"/>
+      <w:r>
+        <w:t xml:space="preserve">, </w:t>
+      </w:r>
+      <w:proofErr w:type="spellStart"/>
+      <w:r>
+        <w:t>num_sads</w:t>
+      </w:r>
+      <w:proofErr w:type="spellEnd"/>
+      <w:r>
+        <w:t xml:space="preserve">, and </w:t>
+      </w:r>
+      <w:proofErr w:type="spellStart"/>
+      <w:r>
+        <w:t>num_angrys</w:t>
+      </w:r>
+      <w:proofErr w:type="spellEnd"/>
+      <w:r>
+        <w:t xml:space="preserve"> to train a K-Means clustering model on th</w:t>
       </w:r>
       <w:r>
         <w:t>e Facebook Live Sellers dataset.</w:t>
@@ -205,7 +381,31 @@
         </w:numPr>
       </w:pPr>
       <w:r>
-        <w:t>What is the average value of num_reaction, num_comments, num_shares for each post type?</w:t>
+        <w:t xml:space="preserve">What is the average value of </w:t>
+      </w:r>
+      <w:proofErr w:type="spellStart"/>
+      <w:r>
+        <w:t>num_reaction</w:t>
+      </w:r>
+      <w:proofErr w:type="spellEnd"/>
+      <w:r>
+        <w:t xml:space="preserve">, </w:t>
+      </w:r>
+      <w:proofErr w:type="spellStart"/>
+      <w:r>
+        <w:t>num_comments</w:t>
+      </w:r>
+      <w:proofErr w:type="spellEnd"/>
+      <w:r>
+        <w:t xml:space="preserve">, </w:t>
+      </w:r>
+      <w:proofErr w:type="spellStart"/>
+      <w:r>
+        <w:t>num_shares</w:t>
+      </w:r>
+      <w:proofErr w:type="spellEnd"/>
+      <w:r>
+        <w:t xml:space="preserve"> for each post type?</w:t>
       </w:r>
     </w:p>
     <w:p>
@@ -236,8 +436,13 @@
           <w:numId w:val="5"/>
         </w:numPr>
       </w:pPr>
-      <w:r>
-        <w:t>Status_published has two different data types that might be a problem later. I will deal with that. (</w:t>
+      <w:proofErr w:type="spellStart"/>
+      <w:r>
+        <w:t>Status_published</w:t>
+      </w:r>
+      <w:proofErr w:type="spellEnd"/>
+      <w:r>
+        <w:t xml:space="preserve"> has two different data types that might be a problem later. I will deal with that. (</w:t>
       </w:r>
       <w:r>
         <w:rPr>
@@ -268,7 +473,23 @@
         </w:numPr>
       </w:pPr>
       <w:r>
-        <w:t xml:space="preserve"> I will find the correlation between the status_published and num_reaction and plot a graph using matplotlib</w:t>
+        <w:t xml:space="preserve"> I will find the correlation between the </w:t>
+      </w:r>
+      <w:proofErr w:type="spellStart"/>
+      <w:r>
+        <w:t>status_published</w:t>
+      </w:r>
+      <w:proofErr w:type="spellEnd"/>
+      <w:r>
+        <w:t xml:space="preserve"> and </w:t>
+      </w:r>
+      <w:proofErr w:type="spellStart"/>
+      <w:r>
+        <w:t>num_reaction</w:t>
+      </w:r>
+      <w:proofErr w:type="spellEnd"/>
+      <w:r>
+        <w:t xml:space="preserve"> and plot a graph using matplotlib</w:t>
       </w:r>
       <w:r>
         <w:t>.</w:t>
@@ -280,7 +501,21 @@
         <w:rPr>
           <w:color w:val="FF0000"/>
         </w:rPr>
-        <w:t>But… status_published is not numeric type, how will I find relation between them.</w:t>
+        <w:t xml:space="preserve">But… </w:t>
+      </w:r>
+      <w:proofErr w:type="spellStart"/>
+      <w:r>
+        <w:rPr>
+          <w:color w:val="FF0000"/>
+        </w:rPr>
+        <w:t>status_published</w:t>
+      </w:r>
+      <w:proofErr w:type="spellEnd"/>
+      <w:r>
+        <w:rPr>
+          <w:color w:val="FF0000"/>
+        </w:rPr>
+        <w:t xml:space="preserve"> is not numeric type, how will I find relation between them.</w:t>
       </w:r>
     </w:p>
     <w:p>
@@ -294,7 +529,15 @@
         <w:t xml:space="preserve">I </w:t>
       </w:r>
       <w:r>
-        <w:t>split the status_published into date and time and then found a relation between the hour</w:t>
+        <w:t xml:space="preserve">split the </w:t>
+      </w:r>
+      <w:proofErr w:type="spellStart"/>
+      <w:r>
+        <w:t>status_published</w:t>
+      </w:r>
+      <w:proofErr w:type="spellEnd"/>
+      <w:r>
+        <w:t xml:space="preserve"> into date and time and then found a relation between the hour</w:t>
       </w:r>
       <w:r>
         <w:t xml:space="preserve"> o</w:t>
@@ -345,7 +588,23 @@
         </w:numPr>
       </w:pPr>
       <w:r>
-        <w:t>I made a tempory df with only the engagement metrics and created a correlation matrix that I plotted. It has the strength and the direction noted.</w:t>
+        <w:t xml:space="preserve">I made a </w:t>
+      </w:r>
+      <w:proofErr w:type="spellStart"/>
+      <w:r>
+        <w:t>tempory</w:t>
+      </w:r>
+      <w:proofErr w:type="spellEnd"/>
+      <w:r>
+        <w:t xml:space="preserve"> </w:t>
+      </w:r>
+      <w:proofErr w:type="spellStart"/>
+      <w:r>
+        <w:t>df</w:t>
+      </w:r>
+      <w:proofErr w:type="spellEnd"/>
+      <w:r>
+        <w:t xml:space="preserve"> with only the engagement metrics and created a correlation matrix that I plotted. It has the strength and the direction noted.</w:t>
       </w:r>
     </w:p>
     <w:p>
@@ -370,7 +629,15 @@
         <w:t xml:space="preserve">I will </w:t>
       </w:r>
       <w:r>
-        <w:t>first convert the categorical data of status_type into numerical</w:t>
+        <w:t xml:space="preserve">first convert the categorical data of </w:t>
+      </w:r>
+      <w:proofErr w:type="spellStart"/>
+      <w:r>
+        <w:t>status_type</w:t>
+      </w:r>
+      <w:proofErr w:type="spellEnd"/>
+      <w:r>
+        <w:t xml:space="preserve"> into numerical</w:t>
       </w:r>
     </w:p>
     <w:p>
@@ -381,7 +648,31 @@
         </w:numPr>
       </w:pPr>
       <w:r>
-        <w:t>Scale the features because num_reactions is ranging from 0 1000 and num_hugs or num_wow ranges from 0 to 100 only.</w:t>
+        <w:t xml:space="preserve">Scale the features because </w:t>
+      </w:r>
+      <w:proofErr w:type="spellStart"/>
+      <w:r>
+        <w:t>num_reactions</w:t>
+      </w:r>
+      <w:proofErr w:type="spellEnd"/>
+      <w:r>
+        <w:t xml:space="preserve"> is ranging from 0 1000 and </w:t>
+      </w:r>
+      <w:proofErr w:type="spellStart"/>
+      <w:r>
+        <w:t>num_hugs</w:t>
+      </w:r>
+      <w:proofErr w:type="spellEnd"/>
+      <w:r>
+        <w:t xml:space="preserve"> or </w:t>
+      </w:r>
+      <w:proofErr w:type="spellStart"/>
+      <w:r>
+        <w:t>num_wow</w:t>
+      </w:r>
+      <w:proofErr w:type="spellEnd"/>
+      <w:r>
+        <w:t xml:space="preserve"> ranges from 0 to 100 only.</w:t>
       </w:r>
     </w:p>
     <w:p>
@@ -424,7 +715,7 @@
           <w:noProof/>
         </w:rPr>
         <w:drawing>
-          <wp:inline distT="0" distB="0" distL="0" distR="0" wp14:anchorId="2CE435D5" wp14:editId="1EDFD568">
+          <wp:inline distT="0" distB="0" distL="0" distR="0" wp14:anchorId="2CE435D5" wp14:editId="1D97CF3E">
             <wp:extent cx="3587750" cy="1793875"/>
             <wp:effectExtent l="0" t="0" r="0" b="0"/>
             <wp:docPr id="894381028" name="Picture 2"/>
@@ -547,7 +838,15 @@
         </w:r>
       </w:ins>
       <w:r>
-        <w:t xml:space="preserve"> gave the k value as 2, and dbi gave it as 10.</w:t>
+        <w:t xml:space="preserve"> gave the k value as 2, and </w:t>
+      </w:r>
+      <w:proofErr w:type="spellStart"/>
+      <w:r>
+        <w:t>dbi</w:t>
+      </w:r>
+      <w:proofErr w:type="spellEnd"/>
+      <w:r>
+        <w:t xml:space="preserve"> gave it as 10.</w:t>
       </w:r>
     </w:p>
     <w:p>
@@ -740,6 +1039,9 @@
     </w:p>
     <w:p>
       <w:r>
+        <w:rPr>
+          <w:noProof/>
+        </w:rPr>
         <w:drawing>
           <wp:inline distT="0" distB="0" distL="0" distR="0" wp14:anchorId="4704CC01" wp14:editId="22620D0C">
             <wp:extent cx="5943600" cy="3033395"/>
@@ -779,6 +1081,9 @@
     </w:p>
     <w:p>
       <w:r>
+        <w:rPr>
+          <w:noProof/>
+        </w:rPr>
         <w:lastRenderedPageBreak/>
         <w:drawing>
           <wp:inline distT="0" distB="0" distL="0" distR="0" wp14:anchorId="08963960" wp14:editId="41E60390">
@@ -819,6 +1124,9 @@
     </w:p>
     <w:p>
       <w:r>
+        <w:rPr>
+          <w:noProof/>
+        </w:rPr>
         <w:drawing>
           <wp:inline distT="0" distB="0" distL="0" distR="0" wp14:anchorId="28D7C34B" wp14:editId="2A009456">
             <wp:extent cx="5943600" cy="3009900"/>
@@ -944,6 +1252,1435 @@
         <w:t>Since, our model is trained on multiple features to plot it on 2D graph, I will have to apply PCA.</w:t>
       </w:r>
     </w:p>
+    <w:p>
+      <w:pPr>
+        <w:numPr>
+          <w:ilvl w:val="0"/>
+          <w:numId w:val="6"/>
+        </w:numPr>
+      </w:pPr>
+      <w:r>
+        <w:t>This is the scenario right now</w:t>
+      </w:r>
+    </w:p>
+    <w:p>
+      <w:pPr>
+        <w:ind w:left="720"/>
+      </w:pPr>
+      <w:r>
+        <w:rPr>
+          <w:noProof/>
+        </w:rPr>
+        <w:drawing>
+          <wp:inline distT="0" distB="0" distL="0" distR="0" wp14:anchorId="4BF39957" wp14:editId="512C828A">
+            <wp:extent cx="5928874" cy="1386960"/>
+            <wp:effectExtent l="0" t="0" r="0" b="3810"/>
+            <wp:docPr id="2128799229" name="Picture 9"/>
+            <wp:cNvGraphicFramePr>
+              <a:graphicFrameLocks xmlns:a="http://schemas.openxmlformats.org/drawingml/2006/main" noChangeAspect="1"/>
+            </wp:cNvGraphicFramePr>
+            <a:graphic xmlns:a="http://schemas.openxmlformats.org/drawingml/2006/main">
+              <a:graphicData uri="http://schemas.openxmlformats.org/drawingml/2006/picture">
+                <pic:pic xmlns:pic="http://schemas.openxmlformats.org/drawingml/2006/picture">
+                  <pic:nvPicPr>
+                    <pic:cNvPr id="2128799229" name="Picture 2128799229"/>
+                    <pic:cNvPicPr/>
+                  </pic:nvPicPr>
+                  <pic:blipFill>
+                    <a:blip r:embed="rId14">
+                      <a:extLst>
+                        <a:ext uri="{28A0092B-C50C-407E-A947-70E740481C1C}">
+                          <a14:useLocalDpi xmlns:a14="http://schemas.microsoft.com/office/drawing/2010/main" val="0"/>
+                        </a:ext>
+                      </a:extLst>
+                    </a:blip>
+                    <a:stretch>
+                      <a:fillRect/>
+                    </a:stretch>
+                  </pic:blipFill>
+                  <pic:spPr>
+                    <a:xfrm>
+                      <a:off x="0" y="0"/>
+                      <a:ext cx="5928874" cy="1386960"/>
+                    </a:xfrm>
+                    <a:prstGeom prst="rect">
+                      <a:avLst/>
+                    </a:prstGeom>
+                  </pic:spPr>
+                </pic:pic>
+              </a:graphicData>
+            </a:graphic>
+          </wp:inline>
+        </w:drawing>
+      </w:r>
+      <w:r>
+        <w:rPr>
+          <w:noProof/>
+        </w:rPr>
+        <w:drawing>
+          <wp:inline distT="0" distB="0" distL="0" distR="0" wp14:anchorId="29C53EC0" wp14:editId="30F34C63">
+            <wp:extent cx="3205018" cy="2403763"/>
+            <wp:effectExtent l="0" t="0" r="0" b="0"/>
+            <wp:docPr id="1099151909" name="Picture 6"/>
+            <wp:cNvGraphicFramePr>
+              <a:graphicFrameLocks xmlns:a="http://schemas.openxmlformats.org/drawingml/2006/main" noChangeAspect="1"/>
+            </wp:cNvGraphicFramePr>
+            <a:graphic xmlns:a="http://schemas.openxmlformats.org/drawingml/2006/main">
+              <a:graphicData uri="http://schemas.openxmlformats.org/drawingml/2006/picture">
+                <pic:pic xmlns:pic="http://schemas.openxmlformats.org/drawingml/2006/picture">
+                  <pic:nvPicPr>
+                    <pic:cNvPr id="1099151909" name="Picture 1099151909"/>
+                    <pic:cNvPicPr/>
+                  </pic:nvPicPr>
+                  <pic:blipFill>
+                    <a:blip r:embed="rId15" cstate="print">
+                      <a:extLst>
+                        <a:ext uri="{28A0092B-C50C-407E-A947-70E740481C1C}">
+                          <a14:useLocalDpi xmlns:a14="http://schemas.microsoft.com/office/drawing/2010/main" val="0"/>
+                        </a:ext>
+                      </a:extLst>
+                    </a:blip>
+                    <a:stretch>
+                      <a:fillRect/>
+                    </a:stretch>
+                  </pic:blipFill>
+                  <pic:spPr>
+                    <a:xfrm>
+                      <a:off x="0" y="0"/>
+                      <a:ext cx="3225875" cy="2419406"/>
+                    </a:xfrm>
+                    <a:prstGeom prst="rect">
+                      <a:avLst/>
+                    </a:prstGeom>
+                  </pic:spPr>
+                </pic:pic>
+              </a:graphicData>
+            </a:graphic>
+          </wp:inline>
+        </w:drawing>
+      </w:r>
+      <w:r>
+        <w:rPr>
+          <w:noProof/>
+        </w:rPr>
+        <w:lastRenderedPageBreak/>
+        <w:drawing>
+          <wp:inline distT="0" distB="0" distL="0" distR="0" wp14:anchorId="3202AE73" wp14:editId="43AF238A">
+            <wp:extent cx="3140365" cy="2355272"/>
+            <wp:effectExtent l="0" t="0" r="3175" b="6985"/>
+            <wp:docPr id="1231036005" name="Picture 7"/>
+            <wp:cNvGraphicFramePr>
+              <a:graphicFrameLocks xmlns:a="http://schemas.openxmlformats.org/drawingml/2006/main" noChangeAspect="1"/>
+            </wp:cNvGraphicFramePr>
+            <a:graphic xmlns:a="http://schemas.openxmlformats.org/drawingml/2006/main">
+              <a:graphicData uri="http://schemas.openxmlformats.org/drawingml/2006/picture">
+                <pic:pic xmlns:pic="http://schemas.openxmlformats.org/drawingml/2006/picture">
+                  <pic:nvPicPr>
+                    <pic:cNvPr id="1231036005" name="Picture 1231036005"/>
+                    <pic:cNvPicPr/>
+                  </pic:nvPicPr>
+                  <pic:blipFill>
+                    <a:blip r:embed="rId16" cstate="print">
+                      <a:extLst>
+                        <a:ext uri="{28A0092B-C50C-407E-A947-70E740481C1C}">
+                          <a14:useLocalDpi xmlns:a14="http://schemas.microsoft.com/office/drawing/2010/main" val="0"/>
+                        </a:ext>
+                      </a:extLst>
+                    </a:blip>
+                    <a:stretch>
+                      <a:fillRect/>
+                    </a:stretch>
+                  </pic:blipFill>
+                  <pic:spPr>
+                    <a:xfrm>
+                      <a:off x="0" y="0"/>
+                      <a:ext cx="3162863" cy="2372146"/>
+                    </a:xfrm>
+                    <a:prstGeom prst="rect">
+                      <a:avLst/>
+                    </a:prstGeom>
+                  </pic:spPr>
+                </pic:pic>
+              </a:graphicData>
+            </a:graphic>
+          </wp:inline>
+        </w:drawing>
+      </w:r>
+      <w:r>
+        <w:rPr>
+          <w:noProof/>
+        </w:rPr>
+        <w:drawing>
+          <wp:inline distT="0" distB="0" distL="0" distR="0" wp14:anchorId="54984407" wp14:editId="38B0277D">
+            <wp:extent cx="3325091" cy="2493818"/>
+            <wp:effectExtent l="0" t="0" r="8890" b="1905"/>
+            <wp:docPr id="1407494216" name="Picture 8"/>
+            <wp:cNvGraphicFramePr>
+              <a:graphicFrameLocks xmlns:a="http://schemas.openxmlformats.org/drawingml/2006/main" noChangeAspect="1"/>
+            </wp:cNvGraphicFramePr>
+            <a:graphic xmlns:a="http://schemas.openxmlformats.org/drawingml/2006/main">
+              <a:graphicData uri="http://schemas.openxmlformats.org/drawingml/2006/picture">
+                <pic:pic xmlns:pic="http://schemas.openxmlformats.org/drawingml/2006/picture">
+                  <pic:nvPicPr>
+                    <pic:cNvPr id="1407494216" name="Picture 1407494216"/>
+                    <pic:cNvPicPr/>
+                  </pic:nvPicPr>
+                  <pic:blipFill>
+                    <a:blip r:embed="rId17">
+                      <a:extLst>
+                        <a:ext uri="{28A0092B-C50C-407E-A947-70E740481C1C}">
+                          <a14:useLocalDpi xmlns:a14="http://schemas.microsoft.com/office/drawing/2010/main" val="0"/>
+                        </a:ext>
+                      </a:extLst>
+                    </a:blip>
+                    <a:stretch>
+                      <a:fillRect/>
+                    </a:stretch>
+                  </pic:blipFill>
+                  <pic:spPr>
+                    <a:xfrm>
+                      <a:off x="0" y="0"/>
+                      <a:ext cx="3333632" cy="2500223"/>
+                    </a:xfrm>
+                    <a:prstGeom prst="rect">
+                      <a:avLst/>
+                    </a:prstGeom>
+                  </pic:spPr>
+                </pic:pic>
+              </a:graphicData>
+            </a:graphic>
+          </wp:inline>
+        </w:drawing>
+      </w:r>
+    </w:p>
+    <w:p>
+      <w:r>
+        <w:rPr>
+          <w:noProof/>
+        </w:rPr>
+        <w:lastRenderedPageBreak/>
+        <w:drawing>
+          <wp:inline distT="0" distB="0" distL="0" distR="0" wp14:anchorId="4C6B5959" wp14:editId="123FC736">
+            <wp:extent cx="6302159" cy="3290454"/>
+            <wp:effectExtent l="0" t="0" r="3810" b="5715"/>
+            <wp:docPr id="1687145549" name="Picture 1"/>
+            <wp:cNvGraphicFramePr>
+              <a:graphicFrameLocks xmlns:a="http://schemas.openxmlformats.org/drawingml/2006/main" noChangeAspect="1"/>
+            </wp:cNvGraphicFramePr>
+            <a:graphic xmlns:a="http://schemas.openxmlformats.org/drawingml/2006/main">
+              <a:graphicData uri="http://schemas.openxmlformats.org/drawingml/2006/picture">
+                <pic:pic xmlns:pic="http://schemas.openxmlformats.org/drawingml/2006/picture">
+                  <pic:nvPicPr>
+                    <pic:cNvPr id="1687145549" name="Picture 1687145549"/>
+                    <pic:cNvPicPr/>
+                  </pic:nvPicPr>
+                  <pic:blipFill>
+                    <a:blip r:embed="rId18" cstate="print">
+                      <a:extLst>
+                        <a:ext uri="{28A0092B-C50C-407E-A947-70E740481C1C}">
+                          <a14:useLocalDpi xmlns:a14="http://schemas.microsoft.com/office/drawing/2010/main" val="0"/>
+                        </a:ext>
+                      </a:extLst>
+                    </a:blip>
+                    <a:stretch>
+                      <a:fillRect/>
+                    </a:stretch>
+                  </pic:blipFill>
+                  <pic:spPr>
+                    <a:xfrm>
+                      <a:off x="0" y="0"/>
+                      <a:ext cx="6304632" cy="3291745"/>
+                    </a:xfrm>
+                    <a:prstGeom prst="rect">
+                      <a:avLst/>
+                    </a:prstGeom>
+                  </pic:spPr>
+                </pic:pic>
+              </a:graphicData>
+            </a:graphic>
+          </wp:inline>
+        </w:drawing>
+      </w:r>
+    </w:p>
+    <w:p>
+      <w:r>
+        <w:t>Improving the Graph</w:t>
+      </w:r>
+    </w:p>
+    <w:p>
+      <w:pPr>
+        <w:numPr>
+          <w:ilvl w:val="0"/>
+          <w:numId w:val="13"/>
+        </w:numPr>
+      </w:pPr>
+      <w:r>
+        <w:t xml:space="preserve">Hide Outliers </w:t>
+      </w:r>
+    </w:p>
+    <w:p>
+      <w:pPr>
+        <w:ind w:left="720"/>
+      </w:pPr>
+      <w:r>
+        <w:rPr>
+          <w:noProof/>
+        </w:rPr>
+        <w:drawing>
+          <wp:inline distT="0" distB="0" distL="0" distR="0" wp14:anchorId="7EF1E5A6" wp14:editId="58DFFE9F">
+            <wp:extent cx="5943600" cy="3169920"/>
+            <wp:effectExtent l="0" t="0" r="0" b="0"/>
+            <wp:docPr id="1780072761" name="Picture 3"/>
+            <wp:cNvGraphicFramePr>
+              <a:graphicFrameLocks xmlns:a="http://schemas.openxmlformats.org/drawingml/2006/main" noChangeAspect="1"/>
+            </wp:cNvGraphicFramePr>
+            <a:graphic xmlns:a="http://schemas.openxmlformats.org/drawingml/2006/main">
+              <a:graphicData uri="http://schemas.openxmlformats.org/drawingml/2006/picture">
+                <pic:pic xmlns:pic="http://schemas.openxmlformats.org/drawingml/2006/picture">
+                  <pic:nvPicPr>
+                    <pic:cNvPr id="1780072761" name="Picture 1780072761"/>
+                    <pic:cNvPicPr/>
+                  </pic:nvPicPr>
+                  <pic:blipFill>
+                    <a:blip r:embed="rId19" cstate="print">
+                      <a:extLst>
+                        <a:ext uri="{28A0092B-C50C-407E-A947-70E740481C1C}">
+                          <a14:useLocalDpi xmlns:a14="http://schemas.microsoft.com/office/drawing/2010/main" val="0"/>
+                        </a:ext>
+                      </a:extLst>
+                    </a:blip>
+                    <a:stretch>
+                      <a:fillRect/>
+                    </a:stretch>
+                  </pic:blipFill>
+                  <pic:spPr>
+                    <a:xfrm>
+                      <a:off x="0" y="0"/>
+                      <a:ext cx="5943600" cy="3169920"/>
+                    </a:xfrm>
+                    <a:prstGeom prst="rect">
+                      <a:avLst/>
+                    </a:prstGeom>
+                  </pic:spPr>
+                </pic:pic>
+              </a:graphicData>
+            </a:graphic>
+          </wp:inline>
+        </w:drawing>
+      </w:r>
+    </w:p>
+    <w:p>
+      <w:pPr>
+        <w:numPr>
+          <w:ilvl w:val="0"/>
+          <w:numId w:val="13"/>
+        </w:numPr>
+      </w:pPr>
+      <w:r>
+        <w:t>Using logarithmic scale on y axis</w:t>
+      </w:r>
+    </w:p>
+    <w:p>
+      <w:pPr>
+        <w:ind w:left="720"/>
+      </w:pPr>
+      <w:r>
+        <w:rPr>
+          <w:noProof/>
+        </w:rPr>
+        <w:lastRenderedPageBreak/>
+        <w:drawing>
+          <wp:inline distT="0" distB="0" distL="0" distR="0" wp14:anchorId="07F112D4" wp14:editId="53ACDFBD">
+            <wp:extent cx="5943600" cy="3169920"/>
+            <wp:effectExtent l="0" t="0" r="0" b="0"/>
+            <wp:docPr id="787629749" name="Picture 2"/>
+            <wp:cNvGraphicFramePr>
+              <a:graphicFrameLocks xmlns:a="http://schemas.openxmlformats.org/drawingml/2006/main" noChangeAspect="1"/>
+            </wp:cNvGraphicFramePr>
+            <a:graphic xmlns:a="http://schemas.openxmlformats.org/drawingml/2006/main">
+              <a:graphicData uri="http://schemas.openxmlformats.org/drawingml/2006/picture">
+                <pic:pic xmlns:pic="http://schemas.openxmlformats.org/drawingml/2006/picture">
+                  <pic:nvPicPr>
+                    <pic:cNvPr id="787629749" name="Picture 787629749"/>
+                    <pic:cNvPicPr/>
+                  </pic:nvPicPr>
+                  <pic:blipFill>
+                    <a:blip r:embed="rId20" cstate="print">
+                      <a:extLst>
+                        <a:ext uri="{28A0092B-C50C-407E-A947-70E740481C1C}">
+                          <a14:useLocalDpi xmlns:a14="http://schemas.microsoft.com/office/drawing/2010/main" val="0"/>
+                        </a:ext>
+                      </a:extLst>
+                    </a:blip>
+                    <a:stretch>
+                      <a:fillRect/>
+                    </a:stretch>
+                  </pic:blipFill>
+                  <pic:spPr>
+                    <a:xfrm>
+                      <a:off x="0" y="0"/>
+                      <a:ext cx="5943600" cy="3169920"/>
+                    </a:xfrm>
+                    <a:prstGeom prst="rect">
+                      <a:avLst/>
+                    </a:prstGeom>
+                  </pic:spPr>
+                </pic:pic>
+              </a:graphicData>
+            </a:graphic>
+          </wp:inline>
+        </w:drawing>
+      </w:r>
+    </w:p>
+    <w:p>
+      <w:pPr>
+        <w:numPr>
+          <w:ilvl w:val="0"/>
+          <w:numId w:val="13"/>
+        </w:numPr>
+      </w:pPr>
+      <w:r>
+        <w:t>Trying Violin Plot</w:t>
+      </w:r>
+    </w:p>
+    <w:p>
+      <w:pPr>
+        <w:ind w:left="720"/>
+      </w:pPr>
+      <w:r>
+        <w:rPr>
+          <w:noProof/>
+        </w:rPr>
+        <w:drawing>
+          <wp:inline distT="0" distB="0" distL="0" distR="0" wp14:anchorId="5BC8ACBE" wp14:editId="0CF95234">
+            <wp:extent cx="5943600" cy="3103245"/>
+            <wp:effectExtent l="0" t="0" r="0" b="1905"/>
+            <wp:docPr id="1607444256" name="Picture 4"/>
+            <wp:cNvGraphicFramePr>
+              <a:graphicFrameLocks xmlns:a="http://schemas.openxmlformats.org/drawingml/2006/main" noChangeAspect="1"/>
+            </wp:cNvGraphicFramePr>
+            <a:graphic xmlns:a="http://schemas.openxmlformats.org/drawingml/2006/main">
+              <a:graphicData uri="http://schemas.openxmlformats.org/drawingml/2006/picture">
+                <pic:pic xmlns:pic="http://schemas.openxmlformats.org/drawingml/2006/picture">
+                  <pic:nvPicPr>
+                    <pic:cNvPr id="1607444256" name="Picture 1607444256"/>
+                    <pic:cNvPicPr/>
+                  </pic:nvPicPr>
+                  <pic:blipFill>
+                    <a:blip r:embed="rId21" cstate="print">
+                      <a:extLst>
+                        <a:ext uri="{28A0092B-C50C-407E-A947-70E740481C1C}">
+                          <a14:useLocalDpi xmlns:a14="http://schemas.microsoft.com/office/drawing/2010/main" val="0"/>
+                        </a:ext>
+                      </a:extLst>
+                    </a:blip>
+                    <a:stretch>
+                      <a:fillRect/>
+                    </a:stretch>
+                  </pic:blipFill>
+                  <pic:spPr>
+                    <a:xfrm>
+                      <a:off x="0" y="0"/>
+                      <a:ext cx="5943600" cy="3103245"/>
+                    </a:xfrm>
+                    <a:prstGeom prst="rect">
+                      <a:avLst/>
+                    </a:prstGeom>
+                  </pic:spPr>
+                </pic:pic>
+              </a:graphicData>
+            </a:graphic>
+          </wp:inline>
+        </w:drawing>
+      </w:r>
+    </w:p>
+    <w:p>
+      <w:pPr>
+        <w:ind w:left="720"/>
+      </w:pPr>
+    </w:p>
+    <w:p>
+      <w:pPr>
+        <w:ind w:left="720"/>
+      </w:pPr>
+    </w:p>
+    <w:p>
+      <w:pPr>
+        <w:ind w:left="720"/>
+      </w:pPr>
+    </w:p>
+    <w:p>
+      <w:pPr>
+        <w:ind w:left="720"/>
+      </w:pPr>
+    </w:p>
+    <w:p>
+      <w:pPr>
+        <w:numPr>
+          <w:ilvl w:val="0"/>
+          <w:numId w:val="13"/>
+        </w:numPr>
+      </w:pPr>
+      <w:r>
+        <w:t>Violin and Boxplot overlayed</w:t>
+      </w:r>
+    </w:p>
+    <w:p>
+      <w:pPr>
+        <w:ind w:left="720"/>
+      </w:pPr>
+      <w:r>
+        <w:rPr>
+          <w:noProof/>
+        </w:rPr>
+        <w:lastRenderedPageBreak/>
+        <w:drawing>
+          <wp:inline distT="0" distB="0" distL="0" distR="0" wp14:anchorId="7EE926A3" wp14:editId="3E249BF2">
+            <wp:extent cx="5943600" cy="3165764"/>
+            <wp:effectExtent l="0" t="0" r="0" b="0"/>
+            <wp:docPr id="364021633" name="Picture 5"/>
+            <wp:cNvGraphicFramePr>
+              <a:graphicFrameLocks xmlns:a="http://schemas.openxmlformats.org/drawingml/2006/main" noChangeAspect="1"/>
+            </wp:cNvGraphicFramePr>
+            <a:graphic xmlns:a="http://schemas.openxmlformats.org/drawingml/2006/main">
+              <a:graphicData uri="http://schemas.openxmlformats.org/drawingml/2006/picture">
+                <pic:pic xmlns:pic="http://schemas.openxmlformats.org/drawingml/2006/picture">
+                  <pic:nvPicPr>
+                    <pic:cNvPr id="364021633" name="Picture 364021633"/>
+                    <pic:cNvPicPr/>
+                  </pic:nvPicPr>
+                  <pic:blipFill>
+                    <a:blip r:embed="rId22" cstate="print">
+                      <a:extLst>
+                        <a:ext uri="{28A0092B-C50C-407E-A947-70E740481C1C}">
+                          <a14:useLocalDpi xmlns:a14="http://schemas.microsoft.com/office/drawing/2010/main" val="0"/>
+                        </a:ext>
+                      </a:extLst>
+                    </a:blip>
+                    <a:stretch>
+                      <a:fillRect/>
+                    </a:stretch>
+                  </pic:blipFill>
+                  <pic:spPr>
+                    <a:xfrm>
+                      <a:off x="0" y="0"/>
+                      <a:ext cx="5950797" cy="3169597"/>
+                    </a:xfrm>
+                    <a:prstGeom prst="rect">
+                      <a:avLst/>
+                    </a:prstGeom>
+                  </pic:spPr>
+                </pic:pic>
+              </a:graphicData>
+            </a:graphic>
+          </wp:inline>
+        </w:drawing>
+      </w:r>
+    </w:p>
+    <w:p>
+      <w:pPr>
+        <w:numPr>
+          <w:ilvl w:val="0"/>
+          <w:numId w:val="18"/>
+        </w:numPr>
+        <w:ind w:left="284"/>
+      </w:pPr>
+      <w:r>
+        <w:t xml:space="preserve"> Since K-means is a distance-based clustering</w:t>
+      </w:r>
+      <w:r>
+        <w:t>, outliers must be affecting the models’ performance. Therefore, we will deal with that first.</w:t>
+      </w:r>
+    </w:p>
+    <w:p>
+      <w:pPr>
+        <w:ind w:left="284"/>
+      </w:pPr>
+      <w:r>
+        <w:rPr>
+          <w:noProof/>
+        </w:rPr>
+        <w:drawing>
+          <wp:inline distT="0" distB="0" distL="0" distR="0" wp14:anchorId="25D39DC4" wp14:editId="179CF93E">
+            <wp:extent cx="5943600" cy="847725"/>
+            <wp:effectExtent l="0" t="0" r="0" b="9525"/>
+            <wp:docPr id="420815147" name="Picture 10"/>
+            <wp:cNvGraphicFramePr>
+              <a:graphicFrameLocks xmlns:a="http://schemas.openxmlformats.org/drawingml/2006/main" noChangeAspect="1"/>
+            </wp:cNvGraphicFramePr>
+            <a:graphic xmlns:a="http://schemas.openxmlformats.org/drawingml/2006/main">
+              <a:graphicData uri="http://schemas.openxmlformats.org/drawingml/2006/picture">
+                <pic:pic xmlns:pic="http://schemas.openxmlformats.org/drawingml/2006/picture">
+                  <pic:nvPicPr>
+                    <pic:cNvPr id="420815147" name="Picture 420815147"/>
+                    <pic:cNvPicPr/>
+                  </pic:nvPicPr>
+                  <pic:blipFill>
+                    <a:blip r:embed="rId23" cstate="print">
+                      <a:extLst>
+                        <a:ext uri="{28A0092B-C50C-407E-A947-70E740481C1C}">
+                          <a14:useLocalDpi xmlns:a14="http://schemas.microsoft.com/office/drawing/2010/main" val="0"/>
+                        </a:ext>
+                      </a:extLst>
+                    </a:blip>
+                    <a:stretch>
+                      <a:fillRect/>
+                    </a:stretch>
+                  </pic:blipFill>
+                  <pic:spPr>
+                    <a:xfrm>
+                      <a:off x="0" y="0"/>
+                      <a:ext cx="5943600" cy="847725"/>
+                    </a:xfrm>
+                    <a:prstGeom prst="rect">
+                      <a:avLst/>
+                    </a:prstGeom>
+                  </pic:spPr>
+                </pic:pic>
+              </a:graphicData>
+            </a:graphic>
+          </wp:inline>
+        </w:drawing>
+      </w:r>
+    </w:p>
+    <w:p>
+      <w:pPr>
+        <w:numPr>
+          <w:ilvl w:val="0"/>
+          <w:numId w:val="18"/>
+        </w:numPr>
+        <w:ind w:left="709"/>
+      </w:pPr>
+      <w:r>
+        <w:t>Strategy for Handling Outliers</w:t>
+      </w:r>
+    </w:p>
+    <w:p>
+      <w:pPr>
+        <w:ind w:left="709"/>
+      </w:pPr>
+      <w:r>
+        <w:t>Given you have 7050 data points, here's a balanced approach to consider:</w:t>
+      </w:r>
+    </w:p>
+    <w:p>
+      <w:pPr>
+        <w:ind w:left="709"/>
+      </w:pPr>
+      <w:r>
+        <w:rPr>
+          <w:b/>
+          <w:bCs/>
+        </w:rPr>
+        <w:t>Quantify Outlier</w:t>
+      </w:r>
+      <w:r>
+        <w:rPr>
+          <w:b/>
+          <w:bCs/>
+        </w:rPr>
+        <w:t>s:</w:t>
+      </w:r>
+      <w:r>
+        <w:t xml:space="preserve"> The percentage of quantifiers is more than 5-10%. Therefore, removing</w:t>
+      </w:r>
+      <w:r>
+        <w:t xml:space="preserve"> outliers will not improve the performance of the </w:t>
+      </w:r>
+      <w:r>
+        <w:t>model.</w:t>
+      </w:r>
+    </w:p>
+    <w:p>
+      <w:pPr>
+        <w:ind w:left="709"/>
+      </w:pPr>
+      <w:r>
+        <w:rPr>
+          <w:b/>
+          <w:bCs/>
+        </w:rPr>
+        <w:t>Decide on a Course of Action:</w:t>
+      </w:r>
+      <w:r>
+        <w:rPr>
+          <w:b/>
+          <w:bCs/>
+        </w:rPr>
+        <w:t xml:space="preserve"> </w:t>
+      </w:r>
+      <w:r>
+        <w:t xml:space="preserve"> Also, through domain knowledge we know that outliers here just </w:t>
+      </w:r>
+      <w:r>
+        <w:t>mean viral posts and keeping them would a rather good decision.</w:t>
+      </w:r>
+    </w:p>
+    <w:p>
+      <w:pPr>
+        <w:ind w:left="709"/>
+        <w:rPr>
+          <w:b/>
+          <w:bCs/>
+        </w:rPr>
+      </w:pPr>
+      <w:r>
+        <w:rPr>
+          <w:b/>
+          <w:bCs/>
+        </w:rPr>
+        <w:t>Therefore, the best course of action would be</w:t>
+      </w:r>
+      <w:r>
+        <w:rPr>
+          <w:b/>
+          <w:bCs/>
+        </w:rPr>
+        <w:t xml:space="preserve"> transforming the data, since I have already performed scaling.</w:t>
+      </w:r>
+    </w:p>
+    <w:p>
+      <w:pPr>
+        <w:ind w:left="709"/>
+        <w:rPr>
+          <w:b/>
+          <w:bCs/>
+        </w:rPr>
+      </w:pPr>
+    </w:p>
+    <w:p>
+      <w:pPr>
+        <w:ind w:left="709"/>
+      </w:pPr>
+      <w:r>
+        <w:t xml:space="preserve">And after that, check the plot. </w:t>
+      </w:r>
+    </w:p>
+    <w:p>
+      <w:pPr>
+        <w:ind w:left="709"/>
+      </w:pPr>
+    </w:p>
+    <w:p>
+      <w:pPr>
+        <w:ind w:left="709"/>
+      </w:pPr>
+    </w:p>
+    <w:p>
+      <w:pPr>
+        <w:ind w:left="709"/>
+      </w:pPr>
+      <w:r>
+        <w:rPr>
+          <w:noProof/>
+        </w:rPr>
+        <w:lastRenderedPageBreak/>
+        <w:drawing>
+          <wp:inline distT="0" distB="0" distL="0" distR="0" wp14:anchorId="0753F1D7" wp14:editId="24E8F961">
+            <wp:extent cx="5943600" cy="3103245"/>
+            <wp:effectExtent l="0" t="0" r="0" b="1905"/>
+            <wp:docPr id="1635327946" name="Picture 11"/>
+            <wp:cNvGraphicFramePr>
+              <a:graphicFrameLocks xmlns:a="http://schemas.openxmlformats.org/drawingml/2006/main" noChangeAspect="1"/>
+            </wp:cNvGraphicFramePr>
+            <a:graphic xmlns:a="http://schemas.openxmlformats.org/drawingml/2006/main">
+              <a:graphicData uri="http://schemas.openxmlformats.org/drawingml/2006/picture">
+                <pic:pic xmlns:pic="http://schemas.openxmlformats.org/drawingml/2006/picture">
+                  <pic:nvPicPr>
+                    <pic:cNvPr id="1635327946" name="Picture 1635327946"/>
+                    <pic:cNvPicPr/>
+                  </pic:nvPicPr>
+                  <pic:blipFill>
+                    <a:blip r:embed="rId24" cstate="print">
+                      <a:extLst>
+                        <a:ext uri="{28A0092B-C50C-407E-A947-70E740481C1C}">
+                          <a14:useLocalDpi xmlns:a14="http://schemas.microsoft.com/office/drawing/2010/main" val="0"/>
+                        </a:ext>
+                      </a:extLst>
+                    </a:blip>
+                    <a:stretch>
+                      <a:fillRect/>
+                    </a:stretch>
+                  </pic:blipFill>
+                  <pic:spPr>
+                    <a:xfrm>
+                      <a:off x="0" y="0"/>
+                      <a:ext cx="5943600" cy="3103245"/>
+                    </a:xfrm>
+                    <a:prstGeom prst="rect">
+                      <a:avLst/>
+                    </a:prstGeom>
+                  </pic:spPr>
+                </pic:pic>
+              </a:graphicData>
+            </a:graphic>
+          </wp:inline>
+        </w:drawing>
+      </w:r>
+    </w:p>
+    <w:p>
+      <w:pPr>
+        <w:ind w:left="709"/>
+      </w:pPr>
+    </w:p>
+    <w:p>
+      <w:pPr>
+        <w:ind w:left="709"/>
+      </w:pPr>
+      <w:r>
+        <w:t>Now, I will try finding the value of k again and train the k</w:t>
+      </w:r>
+      <w:r>
+        <w:t>-</w:t>
+      </w:r>
+      <w:r>
+        <w:t xml:space="preserve">means clustering model. </w:t>
+      </w:r>
+    </w:p>
+    <w:p>
+      <w:pPr>
+        <w:ind w:left="709"/>
+        <w:rPr>
+          <w:b/>
+          <w:bCs/>
+        </w:rPr>
+      </w:pPr>
+      <w:r>
+        <w:rPr>
+          <w:b/>
+          <w:bCs/>
+        </w:rPr>
+        <w:lastRenderedPageBreak/>
+        <w:t xml:space="preserve">BINGOOOOO!!! I GOT A CONSISTENT K VALUE. </w:t>
+      </w:r>
+      <w:r>
+        <w:rPr>
+          <w:noProof/>
+        </w:rPr>
+        <w:drawing>
+          <wp:inline distT="0" distB="0" distL="0" distR="0" wp14:anchorId="7A8903A4" wp14:editId="3A5BC2FC">
+            <wp:extent cx="4752109" cy="2376055"/>
+            <wp:effectExtent l="0" t="0" r="0" b="5715"/>
+            <wp:docPr id="260801049" name="Picture 12"/>
+            <wp:cNvGraphicFramePr>
+              <a:graphicFrameLocks xmlns:a="http://schemas.openxmlformats.org/drawingml/2006/main" noChangeAspect="1"/>
+            </wp:cNvGraphicFramePr>
+            <a:graphic xmlns:a="http://schemas.openxmlformats.org/drawingml/2006/main">
+              <a:graphicData uri="http://schemas.openxmlformats.org/drawingml/2006/picture">
+                <pic:pic xmlns:pic="http://schemas.openxmlformats.org/drawingml/2006/picture">
+                  <pic:nvPicPr>
+                    <pic:cNvPr id="260801049" name="Picture 260801049"/>
+                    <pic:cNvPicPr/>
+                  </pic:nvPicPr>
+                  <pic:blipFill>
+                    <a:blip r:embed="rId25">
+                      <a:extLst>
+                        <a:ext uri="{28A0092B-C50C-407E-A947-70E740481C1C}">
+                          <a14:useLocalDpi xmlns:a14="http://schemas.microsoft.com/office/drawing/2010/main" val="0"/>
+                        </a:ext>
+                      </a:extLst>
+                    </a:blip>
+                    <a:stretch>
+                      <a:fillRect/>
+                    </a:stretch>
+                  </pic:blipFill>
+                  <pic:spPr>
+                    <a:xfrm>
+                      <a:off x="0" y="0"/>
+                      <a:ext cx="4763239" cy="2381620"/>
+                    </a:xfrm>
+                    <a:prstGeom prst="rect">
+                      <a:avLst/>
+                    </a:prstGeom>
+                  </pic:spPr>
+                </pic:pic>
+              </a:graphicData>
+            </a:graphic>
+          </wp:inline>
+        </w:drawing>
+      </w:r>
+      <w:r>
+        <w:rPr>
+          <w:noProof/>
+        </w:rPr>
+        <w:drawing>
+          <wp:inline distT="0" distB="0" distL="0" distR="0" wp14:anchorId="6AA8620F" wp14:editId="1EE658BF">
+            <wp:extent cx="4384963" cy="2192482"/>
+            <wp:effectExtent l="0" t="0" r="0" b="0"/>
+            <wp:docPr id="1398171907" name="Picture 13"/>
+            <wp:cNvGraphicFramePr>
+              <a:graphicFrameLocks xmlns:a="http://schemas.openxmlformats.org/drawingml/2006/main" noChangeAspect="1"/>
+            </wp:cNvGraphicFramePr>
+            <a:graphic xmlns:a="http://schemas.openxmlformats.org/drawingml/2006/main">
+              <a:graphicData uri="http://schemas.openxmlformats.org/drawingml/2006/picture">
+                <pic:pic xmlns:pic="http://schemas.openxmlformats.org/drawingml/2006/picture">
+                  <pic:nvPicPr>
+                    <pic:cNvPr id="1398171907" name="Picture 1398171907"/>
+                    <pic:cNvPicPr/>
+                  </pic:nvPicPr>
+                  <pic:blipFill>
+                    <a:blip r:embed="rId26">
+                      <a:extLst>
+                        <a:ext uri="{28A0092B-C50C-407E-A947-70E740481C1C}">
+                          <a14:useLocalDpi xmlns:a14="http://schemas.microsoft.com/office/drawing/2010/main" val="0"/>
+                        </a:ext>
+                      </a:extLst>
+                    </a:blip>
+                    <a:stretch>
+                      <a:fillRect/>
+                    </a:stretch>
+                  </pic:blipFill>
+                  <pic:spPr>
+                    <a:xfrm>
+                      <a:off x="0" y="0"/>
+                      <a:ext cx="4400484" cy="2200243"/>
+                    </a:xfrm>
+                    <a:prstGeom prst="rect">
+                      <a:avLst/>
+                    </a:prstGeom>
+                  </pic:spPr>
+                </pic:pic>
+              </a:graphicData>
+            </a:graphic>
+          </wp:inline>
+        </w:drawing>
+      </w:r>
+    </w:p>
+    <w:p>
+      <w:pPr>
+        <w:ind w:left="709"/>
+      </w:pPr>
+      <w:r>
+        <w:rPr>
+          <w:noProof/>
+        </w:rPr>
+        <w:drawing>
+          <wp:inline distT="0" distB="0" distL="0" distR="0" wp14:anchorId="0144BD2B" wp14:editId="3341717A">
+            <wp:extent cx="4461162" cy="2230582"/>
+            <wp:effectExtent l="0" t="0" r="0" b="0"/>
+            <wp:docPr id="212241720" name="Picture 14"/>
+            <wp:cNvGraphicFramePr>
+              <a:graphicFrameLocks xmlns:a="http://schemas.openxmlformats.org/drawingml/2006/main" noChangeAspect="1"/>
+            </wp:cNvGraphicFramePr>
+            <a:graphic xmlns:a="http://schemas.openxmlformats.org/drawingml/2006/main">
+              <a:graphicData uri="http://schemas.openxmlformats.org/drawingml/2006/picture">
+                <pic:pic xmlns:pic="http://schemas.openxmlformats.org/drawingml/2006/picture">
+                  <pic:nvPicPr>
+                    <pic:cNvPr id="212241720" name="Picture 212241720"/>
+                    <pic:cNvPicPr/>
+                  </pic:nvPicPr>
+                  <pic:blipFill>
+                    <a:blip r:embed="rId27">
+                      <a:extLst>
+                        <a:ext uri="{28A0092B-C50C-407E-A947-70E740481C1C}">
+                          <a14:useLocalDpi xmlns:a14="http://schemas.microsoft.com/office/drawing/2010/main" val="0"/>
+                        </a:ext>
+                      </a:extLst>
+                    </a:blip>
+                    <a:stretch>
+                      <a:fillRect/>
+                    </a:stretch>
+                  </pic:blipFill>
+                  <pic:spPr>
+                    <a:xfrm>
+                      <a:off x="0" y="0"/>
+                      <a:ext cx="4471768" cy="2235885"/>
+                    </a:xfrm>
+                    <a:prstGeom prst="rect">
+                      <a:avLst/>
+                    </a:prstGeom>
+                  </pic:spPr>
+                </pic:pic>
+              </a:graphicData>
+            </a:graphic>
+          </wp:inline>
+        </w:drawing>
+      </w:r>
+    </w:p>
+    <w:p/>
+    <w:p>
+      <w:pPr>
+        <w:rPr>
+          <w:b/>
+          <w:bCs/>
+        </w:rPr>
+      </w:pPr>
+    </w:p>
+    <w:p>
+      <w:pPr>
+        <w:rPr>
+          <w:b/>
+          <w:bCs/>
+        </w:rPr>
+      </w:pPr>
+    </w:p>
+    <w:p>
+      <w:pPr>
+        <w:rPr>
+          <w:b/>
+          <w:bCs/>
+        </w:rPr>
+      </w:pPr>
+      <w:r>
+        <w:rPr>
+          <w:b/>
+          <w:bCs/>
+        </w:rPr>
+        <w:lastRenderedPageBreak/>
+        <w:t xml:space="preserve">AS </w:t>
+      </w:r>
+      <w:r>
+        <w:rPr>
+          <w:b/>
+          <w:bCs/>
+        </w:rPr>
+        <w:t xml:space="preserve">YOU CAN SEE </w:t>
+      </w:r>
+      <w:r>
+        <w:rPr>
+          <w:b/>
+          <w:bCs/>
+        </w:rPr>
+        <w:t>k=2</w:t>
+      </w:r>
+      <w:r>
+        <w:rPr>
+          <w:b/>
+          <w:bCs/>
+        </w:rPr>
+        <w:t xml:space="preserve"> </w:t>
+      </w:r>
+      <w:r>
+        <w:rPr>
+          <w:b/>
+          <w:bCs/>
+        </w:rPr>
+        <w:t>is the clear choice.</w:t>
+      </w:r>
+    </w:p>
+    <w:p>
+      <w:pPr>
+        <w:rPr>
+          <w:b/>
+          <w:bCs/>
+        </w:rPr>
+      </w:pPr>
+      <w:r>
+        <w:rPr>
+          <w:b/>
+          <w:bCs/>
+        </w:rPr>
+        <w:drawing>
+          <wp:inline distT="0" distB="0" distL="0" distR="0" wp14:anchorId="4A19DD51" wp14:editId="234C1233">
+            <wp:extent cx="4728845" cy="491837"/>
+            <wp:effectExtent l="0" t="0" r="0" b="3810"/>
+            <wp:docPr id="429878121" name="Picture 1"/>
+            <wp:cNvGraphicFramePr>
+              <a:graphicFrameLocks xmlns:a="http://schemas.openxmlformats.org/drawingml/2006/main" noChangeAspect="1"/>
+            </wp:cNvGraphicFramePr>
+            <a:graphic xmlns:a="http://schemas.openxmlformats.org/drawingml/2006/main">
+              <a:graphicData uri="http://schemas.openxmlformats.org/drawingml/2006/picture">
+                <pic:pic xmlns:pic="http://schemas.openxmlformats.org/drawingml/2006/picture">
+                  <pic:nvPicPr>
+                    <pic:cNvPr id="429878121" name=""/>
+                    <pic:cNvPicPr/>
+                  </pic:nvPicPr>
+                  <pic:blipFill rotWithShape="1">
+                    <a:blip r:embed="rId28"/>
+                    <a:srcRect b="19231"/>
+                    <a:stretch/>
+                  </pic:blipFill>
+                  <pic:spPr bwMode="auto">
+                    <a:xfrm>
+                      <a:off x="0" y="0"/>
+                      <a:ext cx="4734586" cy="492434"/>
+                    </a:xfrm>
+                    <a:prstGeom prst="rect">
+                      <a:avLst/>
+                    </a:prstGeom>
+                    <a:ln>
+                      <a:noFill/>
+                    </a:ln>
+                    <a:extLst>
+                      <a:ext uri="{53640926-AAD7-44D8-BBD7-CCE9431645EC}">
+                        <a14:shadowObscured xmlns:a14="http://schemas.microsoft.com/office/drawing/2010/main"/>
+                      </a:ext>
+                    </a:extLst>
+                  </pic:spPr>
+                </pic:pic>
+              </a:graphicData>
+            </a:graphic>
+          </wp:inline>
+        </w:drawing>
+      </w:r>
+    </w:p>
+    <w:p/>
+    <w:p>
+      <w:r>
+        <w:drawing>
+          <wp:inline distT="0" distB="0" distL="0" distR="0" wp14:anchorId="6EFF009B" wp14:editId="3BEC00AD">
+            <wp:extent cx="6529218" cy="1288127"/>
+            <wp:effectExtent l="0" t="0" r="5080" b="7620"/>
+            <wp:docPr id="600265823" name="Picture 1"/>
+            <wp:cNvGraphicFramePr>
+              <a:graphicFrameLocks xmlns:a="http://schemas.openxmlformats.org/drawingml/2006/main" noChangeAspect="1"/>
+            </wp:cNvGraphicFramePr>
+            <a:graphic xmlns:a="http://schemas.openxmlformats.org/drawingml/2006/main">
+              <a:graphicData uri="http://schemas.openxmlformats.org/drawingml/2006/picture">
+                <pic:pic xmlns:pic="http://schemas.openxmlformats.org/drawingml/2006/picture">
+                  <pic:nvPicPr>
+                    <pic:cNvPr id="600265823" name=""/>
+                    <pic:cNvPicPr/>
+                  </pic:nvPicPr>
+                  <pic:blipFill>
+                    <a:blip r:embed="rId29"/>
+                    <a:stretch>
+                      <a:fillRect/>
+                    </a:stretch>
+                  </pic:blipFill>
+                  <pic:spPr>
+                    <a:xfrm>
+                      <a:off x="0" y="0"/>
+                      <a:ext cx="6661173" cy="1314160"/>
+                    </a:xfrm>
+                    <a:prstGeom prst="rect">
+                      <a:avLst/>
+                    </a:prstGeom>
+                  </pic:spPr>
+                </pic:pic>
+              </a:graphicData>
+            </a:graphic>
+          </wp:inline>
+        </w:drawing>
+      </w:r>
+    </w:p>
+    <w:p/>
+    <w:p>
+      <w:r>
+        <w:rPr>
+          <w:noProof/>
+        </w:rPr>
+        <w:drawing>
+          <wp:inline distT="0" distB="0" distL="0" distR="0" wp14:anchorId="67B62B9F" wp14:editId="4F999DF2">
+            <wp:extent cx="5943600" cy="4457700"/>
+            <wp:effectExtent l="0" t="0" r="0" b="0"/>
+            <wp:docPr id="492575110" name="Picture 15"/>
+            <wp:cNvGraphicFramePr>
+              <a:graphicFrameLocks xmlns:a="http://schemas.openxmlformats.org/drawingml/2006/main" noChangeAspect="1"/>
+            </wp:cNvGraphicFramePr>
+            <a:graphic xmlns:a="http://schemas.openxmlformats.org/drawingml/2006/main">
+              <a:graphicData uri="http://schemas.openxmlformats.org/drawingml/2006/picture">
+                <pic:pic xmlns:pic="http://schemas.openxmlformats.org/drawingml/2006/picture">
+                  <pic:nvPicPr>
+                    <pic:cNvPr id="492575110" name="Picture 492575110"/>
+                    <pic:cNvPicPr/>
+                  </pic:nvPicPr>
+                  <pic:blipFill>
+                    <a:blip r:embed="rId30">
+                      <a:extLst>
+                        <a:ext uri="{28A0092B-C50C-407E-A947-70E740481C1C}">
+                          <a14:useLocalDpi xmlns:a14="http://schemas.microsoft.com/office/drawing/2010/main" val="0"/>
+                        </a:ext>
+                      </a:extLst>
+                    </a:blip>
+                    <a:stretch>
+                      <a:fillRect/>
+                    </a:stretch>
+                  </pic:blipFill>
+                  <pic:spPr>
+                    <a:xfrm>
+                      <a:off x="0" y="0"/>
+                      <a:ext cx="5943600" cy="4457700"/>
+                    </a:xfrm>
+                    <a:prstGeom prst="rect">
+                      <a:avLst/>
+                    </a:prstGeom>
+                  </pic:spPr>
+                </pic:pic>
+              </a:graphicData>
+            </a:graphic>
+          </wp:inline>
+        </w:drawing>
+      </w:r>
+    </w:p>
+    <w:p/>
+    <w:p/>
+    <w:p/>
+    <w:p>
+      <w:pPr>
+        <w:ind w:left="720"/>
+        <w:rPr>
+          <w:sz w:val="32"/>
+          <w:szCs w:val="32"/>
+          <w:u w:val="single"/>
+        </w:rPr>
+      </w:pPr>
+      <w:r>
+        <w:rPr>
+          <w:sz w:val="32"/>
+          <w:szCs w:val="32"/>
+          <w:u w:val="single"/>
+        </w:rPr>
+        <w:lastRenderedPageBreak/>
+        <w:t xml:space="preserve">REPORT </w:t>
+      </w:r>
+    </w:p>
+    <w:p>
+      <w:pPr>
+        <w:ind w:left="720"/>
+        <w:rPr>
+          <w:sz w:val="32"/>
+          <w:szCs w:val="32"/>
+          <w:u w:val="single"/>
+        </w:rPr>
+      </w:pPr>
+      <w:r>
+        <w:rPr>
+          <w:sz w:val="32"/>
+          <w:szCs w:val="32"/>
+          <w:u w:val="single"/>
+        </w:rPr>
+        <w:t>Problem Statement</w:t>
+      </w:r>
+    </w:p>
+    <w:p>
+      <w:pPr>
+        <w:ind w:left="720"/>
+        <w:rPr>
+          <w:sz w:val="32"/>
+          <w:szCs w:val="32"/>
+          <w:u w:val="single"/>
+        </w:rPr>
+      </w:pPr>
+      <w:r>
+        <w:rPr>
+          <w:sz w:val="32"/>
+          <w:szCs w:val="32"/>
+          <w:u w:val="single"/>
+        </w:rPr>
+        <w:t>Why k means clustering?</w:t>
+      </w:r>
+    </w:p>
+    <w:p>
+      <w:pPr>
+        <w:ind w:left="720"/>
+        <w:rPr>
+          <w:sz w:val="32"/>
+          <w:szCs w:val="32"/>
+          <w:u w:val="single"/>
+        </w:rPr>
+      </w:pPr>
+      <w:r>
+        <w:rPr>
+          <w:sz w:val="32"/>
+          <w:szCs w:val="32"/>
+          <w:u w:val="single"/>
+        </w:rPr>
+        <w:t xml:space="preserve">Steps </w:t>
+      </w:r>
+    </w:p>
+    <w:p>
+      <w:pPr>
+        <w:numPr>
+          <w:ilvl w:val="0"/>
+          <w:numId w:val="8"/>
+        </w:numPr>
+        <w:rPr>
+          <w:sz w:val="24"/>
+          <w:szCs w:val="24"/>
+        </w:rPr>
+      </w:pPr>
+      <w:r>
+        <w:rPr>
+          <w:sz w:val="24"/>
+          <w:szCs w:val="24"/>
+        </w:rPr>
+        <w:t>Preprocessing</w:t>
+      </w:r>
+      <w:r>
+        <w:rPr>
+          <w:sz w:val="24"/>
+          <w:szCs w:val="24"/>
+        </w:rPr>
+        <w:t>, standard scaling</w:t>
+      </w:r>
+    </w:p>
+    <w:p>
+      <w:pPr>
+        <w:numPr>
+          <w:ilvl w:val="0"/>
+          <w:numId w:val="8"/>
+        </w:numPr>
+        <w:rPr>
+          <w:sz w:val="24"/>
+          <w:szCs w:val="24"/>
+        </w:rPr>
+      </w:pPr>
+      <w:r>
+        <w:rPr>
+          <w:sz w:val="24"/>
+          <w:szCs w:val="24"/>
+        </w:rPr>
+        <w:t>Finding the value of K, with and without scaling</w:t>
+      </w:r>
+    </w:p>
+    <w:p>
+      <w:pPr>
+        <w:numPr>
+          <w:ilvl w:val="0"/>
+          <w:numId w:val="8"/>
+        </w:numPr>
+        <w:rPr>
+          <w:sz w:val="24"/>
+          <w:szCs w:val="24"/>
+        </w:rPr>
+      </w:pPr>
+      <w:r>
+        <w:rPr>
+          <w:sz w:val="24"/>
+          <w:szCs w:val="24"/>
+        </w:rPr>
+        <w:t>Accidently took categorical value in consideration, removed that</w:t>
+      </w:r>
+    </w:p>
+    <w:p>
+      <w:pPr>
+        <w:numPr>
+          <w:ilvl w:val="0"/>
+          <w:numId w:val="8"/>
+        </w:numPr>
+        <w:rPr>
+          <w:sz w:val="24"/>
+          <w:szCs w:val="24"/>
+        </w:rPr>
+      </w:pPr>
+      <w:r>
+        <w:rPr>
+          <w:sz w:val="24"/>
+          <w:szCs w:val="24"/>
+        </w:rPr>
+        <w:t>K = 2,5,7</w:t>
+      </w:r>
+    </w:p>
+    <w:p>
+      <w:pPr>
+        <w:numPr>
+          <w:ilvl w:val="0"/>
+          <w:numId w:val="8"/>
+        </w:numPr>
+        <w:rPr>
+          <w:sz w:val="24"/>
+          <w:szCs w:val="24"/>
+        </w:rPr>
+      </w:pPr>
+      <w:r>
+        <w:rPr>
+          <w:sz w:val="24"/>
+          <w:szCs w:val="24"/>
+        </w:rPr>
+        <w:t>The score was not that good, so this time I dropped the outliers and then trained again.</w:t>
+      </w:r>
+    </w:p>
+    <w:p>
+      <w:pPr>
+        <w:ind w:left="720"/>
+        <w:rPr>
+          <w:sz w:val="32"/>
+          <w:szCs w:val="32"/>
+          <w:u w:val="single"/>
+        </w:rPr>
+      </w:pPr>
+      <w:r>
+        <w:rPr>
+          <w:sz w:val="32"/>
+          <w:szCs w:val="32"/>
+          <w:u w:val="single"/>
+        </w:rPr>
+        <w:t>Final conclusion</w:t>
+      </w:r>
+      <w:r>
+        <w:rPr>
+          <w:sz w:val="32"/>
+          <w:szCs w:val="32"/>
+          <w:u w:val="single"/>
+        </w:rPr>
+        <w:t xml:space="preserve"> and output</w:t>
+      </w:r>
+    </w:p>
+    <w:p>
+      <w:pPr>
+        <w:ind w:firstLine="720"/>
+        <w:rPr>
+          <w:sz w:val="24"/>
+          <w:szCs w:val="24"/>
+        </w:rPr>
+      </w:pPr>
+      <w:r>
+        <w:rPr>
+          <w:sz w:val="24"/>
+          <w:szCs w:val="24"/>
+        </w:rPr>
+        <w:t xml:space="preserve">Scatter Plot that shows clusters </w:t>
+      </w:r>
+      <w:r>
+        <w:rPr>
+          <w:sz w:val="24"/>
+          <w:szCs w:val="24"/>
+        </w:rPr>
+        <w:t xml:space="preserve">and can be used later. </w:t>
+      </w:r>
+    </w:p>
+    <w:p>
+      <w:pPr>
+        <w:ind w:left="720"/>
+        <w:rPr>
+          <w:sz w:val="32"/>
+          <w:szCs w:val="32"/>
+          <w:u w:val="single"/>
+        </w:rPr>
+      </w:pPr>
+    </w:p>
+    <w:p>
+      <w:pPr>
+        <w:ind w:left="720"/>
+        <w:rPr>
+          <w:sz w:val="32"/>
+          <w:szCs w:val="32"/>
+        </w:rPr>
+      </w:pPr>
+      <w:r>
+        <w:rPr>
+          <w:sz w:val="32"/>
+          <w:szCs w:val="32"/>
+        </w:rPr>
+        <w:t>ON medium post</w:t>
+      </w:r>
+    </w:p>
+    <w:p>
+      <w:pPr>
+        <w:ind w:left="720"/>
+        <w:rPr>
+          <w:sz w:val="32"/>
+          <w:szCs w:val="32"/>
+        </w:rPr>
+      </w:pPr>
+      <w:r>
+        <w:rPr>
+          <w:sz w:val="32"/>
+          <w:szCs w:val="32"/>
+        </w:rPr>
+        <w:t>Feedback loop.</w:t>
+      </w:r>
+    </w:p>
+    <w:p>
+      <w:pPr>
+        <w:ind w:left="720"/>
+        <w:rPr>
+          <w:sz w:val="32"/>
+          <w:szCs w:val="32"/>
+        </w:rPr>
+      </w:pPr>
+    </w:p>
     <w:sectPr>
       <w:pgSz w:w="12240" w:h="15840"/>
       <w:pgMar w:top="1440" w:right="1440" w:bottom="1440" w:left="1440" w:header="720" w:footer="720" w:gutter="0"/>
@@ -1107,6 +2844,636 @@
     </w:lvl>
   </w:abstractNum>
   <w:abstractNum w:abstractNumId="1" w15:restartNumberingAfterBreak="0">
+    <w:nsid w:val="10F00557"/>
+    <w:multiLevelType w:val="hybridMultilevel"/>
+    <w:tmpl w:val="F08263E6"/>
+    <w:lvl w:ilvl="0" w:tplc="79902040">
+      <w:start w:val="1"/>
+      <w:numFmt w:val="bullet"/>
+      <w:lvlText w:val="-"/>
+      <w:lvlJc w:val="left"/>
+      <w:pPr>
+        <w:ind w:left="720" w:hanging="360"/>
+      </w:pPr>
+      <w:rPr>
+        <w:rFonts w:ascii="Calibri" w:eastAsiaTheme="minorHAnsi" w:hAnsi="Calibri" w:cs="Calibri" w:hint="default"/>
+      </w:rPr>
+    </w:lvl>
+    <w:lvl w:ilvl="1" w:tplc="40090003" w:tentative="1">
+      <w:start w:val="1"/>
+      <w:numFmt w:val="bullet"/>
+      <w:lvlText w:val="o"/>
+      <w:lvlJc w:val="left"/>
+      <w:pPr>
+        <w:ind w:left="1440" w:hanging="360"/>
+      </w:pPr>
+      <w:rPr>
+        <w:rFonts w:ascii="Courier New" w:hAnsi="Courier New" w:cs="Courier New" w:hint="default"/>
+      </w:rPr>
+    </w:lvl>
+    <w:lvl w:ilvl="2" w:tplc="40090005" w:tentative="1">
+      <w:start w:val="1"/>
+      <w:numFmt w:val="bullet"/>
+      <w:lvlText w:val=""/>
+      <w:lvlJc w:val="left"/>
+      <w:pPr>
+        <w:ind w:left="2160" w:hanging="360"/>
+      </w:pPr>
+      <w:rPr>
+        <w:rFonts w:ascii="Wingdings" w:hAnsi="Wingdings" w:hint="default"/>
+      </w:rPr>
+    </w:lvl>
+    <w:lvl w:ilvl="3" w:tplc="40090001" w:tentative="1">
+      <w:start w:val="1"/>
+      <w:numFmt w:val="bullet"/>
+      <w:lvlText w:val=""/>
+      <w:lvlJc w:val="left"/>
+      <w:pPr>
+        <w:ind w:left="2880" w:hanging="360"/>
+      </w:pPr>
+      <w:rPr>
+        <w:rFonts w:ascii="Symbol" w:hAnsi="Symbol" w:hint="default"/>
+      </w:rPr>
+    </w:lvl>
+    <w:lvl w:ilvl="4" w:tplc="40090003" w:tentative="1">
+      <w:start w:val="1"/>
+      <w:numFmt w:val="bullet"/>
+      <w:lvlText w:val="o"/>
+      <w:lvlJc w:val="left"/>
+      <w:pPr>
+        <w:ind w:left="3600" w:hanging="360"/>
+      </w:pPr>
+      <w:rPr>
+        <w:rFonts w:ascii="Courier New" w:hAnsi="Courier New" w:cs="Courier New" w:hint="default"/>
+      </w:rPr>
+    </w:lvl>
+    <w:lvl w:ilvl="5" w:tplc="40090005" w:tentative="1">
+      <w:start w:val="1"/>
+      <w:numFmt w:val="bullet"/>
+      <w:lvlText w:val=""/>
+      <w:lvlJc w:val="left"/>
+      <w:pPr>
+        <w:ind w:left="4320" w:hanging="360"/>
+      </w:pPr>
+      <w:rPr>
+        <w:rFonts w:ascii="Wingdings" w:hAnsi="Wingdings" w:hint="default"/>
+      </w:rPr>
+    </w:lvl>
+    <w:lvl w:ilvl="6" w:tplc="40090001" w:tentative="1">
+      <w:start w:val="1"/>
+      <w:numFmt w:val="bullet"/>
+      <w:lvlText w:val=""/>
+      <w:lvlJc w:val="left"/>
+      <w:pPr>
+        <w:ind w:left="5040" w:hanging="360"/>
+      </w:pPr>
+      <w:rPr>
+        <w:rFonts w:ascii="Symbol" w:hAnsi="Symbol" w:hint="default"/>
+      </w:rPr>
+    </w:lvl>
+    <w:lvl w:ilvl="7" w:tplc="40090003" w:tentative="1">
+      <w:start w:val="1"/>
+      <w:numFmt w:val="bullet"/>
+      <w:lvlText w:val="o"/>
+      <w:lvlJc w:val="left"/>
+      <w:pPr>
+        <w:ind w:left="5760" w:hanging="360"/>
+      </w:pPr>
+      <w:rPr>
+        <w:rFonts w:ascii="Courier New" w:hAnsi="Courier New" w:cs="Courier New" w:hint="default"/>
+      </w:rPr>
+    </w:lvl>
+    <w:lvl w:ilvl="8" w:tplc="40090005" w:tentative="1">
+      <w:start w:val="1"/>
+      <w:numFmt w:val="bullet"/>
+      <w:lvlText w:val=""/>
+      <w:lvlJc w:val="left"/>
+      <w:pPr>
+        <w:ind w:left="6480" w:hanging="360"/>
+      </w:pPr>
+      <w:rPr>
+        <w:rFonts w:ascii="Wingdings" w:hAnsi="Wingdings" w:hint="default"/>
+      </w:rPr>
+    </w:lvl>
+  </w:abstractNum>
+  <w:abstractNum w:abstractNumId="2" w15:restartNumberingAfterBreak="0">
+    <w:nsid w:val="10F5422B"/>
+    <w:multiLevelType w:val="hybridMultilevel"/>
+    <w:tmpl w:val="4998C386"/>
+    <w:lvl w:ilvl="0" w:tplc="79902040">
+      <w:start w:val="1"/>
+      <w:numFmt w:val="bullet"/>
+      <w:lvlText w:val="-"/>
+      <w:lvlJc w:val="left"/>
+      <w:pPr>
+        <w:ind w:left="3600" w:hanging="360"/>
+      </w:pPr>
+      <w:rPr>
+        <w:rFonts w:ascii="Calibri" w:eastAsiaTheme="minorHAnsi" w:hAnsi="Calibri" w:cs="Calibri" w:hint="default"/>
+      </w:rPr>
+    </w:lvl>
+    <w:lvl w:ilvl="1" w:tplc="40090003" w:tentative="1">
+      <w:start w:val="1"/>
+      <w:numFmt w:val="bullet"/>
+      <w:lvlText w:val="o"/>
+      <w:lvlJc w:val="left"/>
+      <w:pPr>
+        <w:ind w:left="4320" w:hanging="360"/>
+      </w:pPr>
+      <w:rPr>
+        <w:rFonts w:ascii="Courier New" w:hAnsi="Courier New" w:cs="Courier New" w:hint="default"/>
+      </w:rPr>
+    </w:lvl>
+    <w:lvl w:ilvl="2" w:tplc="40090005" w:tentative="1">
+      <w:start w:val="1"/>
+      <w:numFmt w:val="bullet"/>
+      <w:lvlText w:val=""/>
+      <w:lvlJc w:val="left"/>
+      <w:pPr>
+        <w:ind w:left="5040" w:hanging="360"/>
+      </w:pPr>
+      <w:rPr>
+        <w:rFonts w:ascii="Wingdings" w:hAnsi="Wingdings" w:hint="default"/>
+      </w:rPr>
+    </w:lvl>
+    <w:lvl w:ilvl="3" w:tplc="40090001" w:tentative="1">
+      <w:start w:val="1"/>
+      <w:numFmt w:val="bullet"/>
+      <w:lvlText w:val=""/>
+      <w:lvlJc w:val="left"/>
+      <w:pPr>
+        <w:ind w:left="5760" w:hanging="360"/>
+      </w:pPr>
+      <w:rPr>
+        <w:rFonts w:ascii="Symbol" w:hAnsi="Symbol" w:hint="default"/>
+      </w:rPr>
+    </w:lvl>
+    <w:lvl w:ilvl="4" w:tplc="40090003" w:tentative="1">
+      <w:start w:val="1"/>
+      <w:numFmt w:val="bullet"/>
+      <w:lvlText w:val="o"/>
+      <w:lvlJc w:val="left"/>
+      <w:pPr>
+        <w:ind w:left="6480" w:hanging="360"/>
+      </w:pPr>
+      <w:rPr>
+        <w:rFonts w:ascii="Courier New" w:hAnsi="Courier New" w:cs="Courier New" w:hint="default"/>
+      </w:rPr>
+    </w:lvl>
+    <w:lvl w:ilvl="5" w:tplc="40090005" w:tentative="1">
+      <w:start w:val="1"/>
+      <w:numFmt w:val="bullet"/>
+      <w:lvlText w:val=""/>
+      <w:lvlJc w:val="left"/>
+      <w:pPr>
+        <w:ind w:left="7200" w:hanging="360"/>
+      </w:pPr>
+      <w:rPr>
+        <w:rFonts w:ascii="Wingdings" w:hAnsi="Wingdings" w:hint="default"/>
+      </w:rPr>
+    </w:lvl>
+    <w:lvl w:ilvl="6" w:tplc="40090001" w:tentative="1">
+      <w:start w:val="1"/>
+      <w:numFmt w:val="bullet"/>
+      <w:lvlText w:val=""/>
+      <w:lvlJc w:val="left"/>
+      <w:pPr>
+        <w:ind w:left="7920" w:hanging="360"/>
+      </w:pPr>
+      <w:rPr>
+        <w:rFonts w:ascii="Symbol" w:hAnsi="Symbol" w:hint="default"/>
+      </w:rPr>
+    </w:lvl>
+    <w:lvl w:ilvl="7" w:tplc="40090003" w:tentative="1">
+      <w:start w:val="1"/>
+      <w:numFmt w:val="bullet"/>
+      <w:lvlText w:val="o"/>
+      <w:lvlJc w:val="left"/>
+      <w:pPr>
+        <w:ind w:left="8640" w:hanging="360"/>
+      </w:pPr>
+      <w:rPr>
+        <w:rFonts w:ascii="Courier New" w:hAnsi="Courier New" w:cs="Courier New" w:hint="default"/>
+      </w:rPr>
+    </w:lvl>
+    <w:lvl w:ilvl="8" w:tplc="40090005" w:tentative="1">
+      <w:start w:val="1"/>
+      <w:numFmt w:val="bullet"/>
+      <w:lvlText w:val=""/>
+      <w:lvlJc w:val="left"/>
+      <w:pPr>
+        <w:ind w:left="9360" w:hanging="360"/>
+      </w:pPr>
+      <w:rPr>
+        <w:rFonts w:ascii="Wingdings" w:hAnsi="Wingdings" w:hint="default"/>
+      </w:rPr>
+    </w:lvl>
+  </w:abstractNum>
+  <w:abstractNum w:abstractNumId="3" w15:restartNumberingAfterBreak="0">
+    <w:nsid w:val="1CEC5378"/>
+    <w:multiLevelType w:val="hybridMultilevel"/>
+    <w:tmpl w:val="C47EB4C2"/>
+    <w:lvl w:ilvl="0" w:tplc="55D661FE">
+      <w:start w:val="1"/>
+      <w:numFmt w:val="decimal"/>
+      <w:lvlText w:val="%1."/>
+      <w:lvlJc w:val="left"/>
+      <w:pPr>
+        <w:ind w:left="1080" w:hanging="360"/>
+      </w:pPr>
+      <w:rPr>
+        <w:rFonts w:hint="default"/>
+      </w:rPr>
+    </w:lvl>
+    <w:lvl w:ilvl="1" w:tplc="40090019" w:tentative="1">
+      <w:start w:val="1"/>
+      <w:numFmt w:val="lowerLetter"/>
+      <w:lvlText w:val="%2."/>
+      <w:lvlJc w:val="left"/>
+      <w:pPr>
+        <w:ind w:left="1800" w:hanging="360"/>
+      </w:pPr>
+    </w:lvl>
+    <w:lvl w:ilvl="2" w:tplc="4009001B" w:tentative="1">
+      <w:start w:val="1"/>
+      <w:numFmt w:val="lowerRoman"/>
+      <w:lvlText w:val="%3."/>
+      <w:lvlJc w:val="right"/>
+      <w:pPr>
+        <w:ind w:left="2520" w:hanging="180"/>
+      </w:pPr>
+    </w:lvl>
+    <w:lvl w:ilvl="3" w:tplc="4009000F" w:tentative="1">
+      <w:start w:val="1"/>
+      <w:numFmt w:val="decimal"/>
+      <w:lvlText w:val="%4."/>
+      <w:lvlJc w:val="left"/>
+      <w:pPr>
+        <w:ind w:left="3240" w:hanging="360"/>
+      </w:pPr>
+    </w:lvl>
+    <w:lvl w:ilvl="4" w:tplc="40090019" w:tentative="1">
+      <w:start w:val="1"/>
+      <w:numFmt w:val="lowerLetter"/>
+      <w:lvlText w:val="%5."/>
+      <w:lvlJc w:val="left"/>
+      <w:pPr>
+        <w:ind w:left="3960" w:hanging="360"/>
+      </w:pPr>
+    </w:lvl>
+    <w:lvl w:ilvl="5" w:tplc="4009001B" w:tentative="1">
+      <w:start w:val="1"/>
+      <w:numFmt w:val="lowerRoman"/>
+      <w:lvlText w:val="%6."/>
+      <w:lvlJc w:val="right"/>
+      <w:pPr>
+        <w:ind w:left="4680" w:hanging="180"/>
+      </w:pPr>
+    </w:lvl>
+    <w:lvl w:ilvl="6" w:tplc="4009000F" w:tentative="1">
+      <w:start w:val="1"/>
+      <w:numFmt w:val="decimal"/>
+      <w:lvlText w:val="%7."/>
+      <w:lvlJc w:val="left"/>
+      <w:pPr>
+        <w:ind w:left="5400" w:hanging="360"/>
+      </w:pPr>
+    </w:lvl>
+    <w:lvl w:ilvl="7" w:tplc="40090019" w:tentative="1">
+      <w:start w:val="1"/>
+      <w:numFmt w:val="lowerLetter"/>
+      <w:lvlText w:val="%8."/>
+      <w:lvlJc w:val="left"/>
+      <w:pPr>
+        <w:ind w:left="6120" w:hanging="360"/>
+      </w:pPr>
+    </w:lvl>
+    <w:lvl w:ilvl="8" w:tplc="4009001B" w:tentative="1">
+      <w:start w:val="1"/>
+      <w:numFmt w:val="lowerRoman"/>
+      <w:lvlText w:val="%9."/>
+      <w:lvlJc w:val="right"/>
+      <w:pPr>
+        <w:ind w:left="6840" w:hanging="180"/>
+      </w:pPr>
+    </w:lvl>
+  </w:abstractNum>
+  <w:abstractNum w:abstractNumId="4" w15:restartNumberingAfterBreak="0">
+    <w:nsid w:val="2FAD4E0D"/>
+    <w:multiLevelType w:val="hybridMultilevel"/>
+    <w:tmpl w:val="2A3829D2"/>
+    <w:lvl w:ilvl="0" w:tplc="40090001">
+      <w:start w:val="1"/>
+      <w:numFmt w:val="bullet"/>
+      <w:lvlText w:val=""/>
+      <w:lvlJc w:val="left"/>
+      <w:pPr>
+        <w:ind w:left="3382" w:hanging="360"/>
+      </w:pPr>
+      <w:rPr>
+        <w:rFonts w:ascii="Symbol" w:hAnsi="Symbol" w:hint="default"/>
+      </w:rPr>
+    </w:lvl>
+    <w:lvl w:ilvl="1" w:tplc="40090003" w:tentative="1">
+      <w:start w:val="1"/>
+      <w:numFmt w:val="bullet"/>
+      <w:lvlText w:val="o"/>
+      <w:lvlJc w:val="left"/>
+      <w:pPr>
+        <w:ind w:left="4102" w:hanging="360"/>
+      </w:pPr>
+      <w:rPr>
+        <w:rFonts w:ascii="Courier New" w:hAnsi="Courier New" w:cs="Courier New" w:hint="default"/>
+      </w:rPr>
+    </w:lvl>
+    <w:lvl w:ilvl="2" w:tplc="40090005" w:tentative="1">
+      <w:start w:val="1"/>
+      <w:numFmt w:val="bullet"/>
+      <w:lvlText w:val=""/>
+      <w:lvlJc w:val="left"/>
+      <w:pPr>
+        <w:ind w:left="4822" w:hanging="360"/>
+      </w:pPr>
+      <w:rPr>
+        <w:rFonts w:ascii="Wingdings" w:hAnsi="Wingdings" w:hint="default"/>
+      </w:rPr>
+    </w:lvl>
+    <w:lvl w:ilvl="3" w:tplc="40090001" w:tentative="1">
+      <w:start w:val="1"/>
+      <w:numFmt w:val="bullet"/>
+      <w:lvlText w:val=""/>
+      <w:lvlJc w:val="left"/>
+      <w:pPr>
+        <w:ind w:left="5542" w:hanging="360"/>
+      </w:pPr>
+      <w:rPr>
+        <w:rFonts w:ascii="Symbol" w:hAnsi="Symbol" w:hint="default"/>
+      </w:rPr>
+    </w:lvl>
+    <w:lvl w:ilvl="4" w:tplc="40090003" w:tentative="1">
+      <w:start w:val="1"/>
+      <w:numFmt w:val="bullet"/>
+      <w:lvlText w:val="o"/>
+      <w:lvlJc w:val="left"/>
+      <w:pPr>
+        <w:ind w:left="6262" w:hanging="360"/>
+      </w:pPr>
+      <w:rPr>
+        <w:rFonts w:ascii="Courier New" w:hAnsi="Courier New" w:cs="Courier New" w:hint="default"/>
+      </w:rPr>
+    </w:lvl>
+    <w:lvl w:ilvl="5" w:tplc="40090005" w:tentative="1">
+      <w:start w:val="1"/>
+      <w:numFmt w:val="bullet"/>
+      <w:lvlText w:val=""/>
+      <w:lvlJc w:val="left"/>
+      <w:pPr>
+        <w:ind w:left="6982" w:hanging="360"/>
+      </w:pPr>
+      <w:rPr>
+        <w:rFonts w:ascii="Wingdings" w:hAnsi="Wingdings" w:hint="default"/>
+      </w:rPr>
+    </w:lvl>
+    <w:lvl w:ilvl="6" w:tplc="40090001" w:tentative="1">
+      <w:start w:val="1"/>
+      <w:numFmt w:val="bullet"/>
+      <w:lvlText w:val=""/>
+      <w:lvlJc w:val="left"/>
+      <w:pPr>
+        <w:ind w:left="7702" w:hanging="360"/>
+      </w:pPr>
+      <w:rPr>
+        <w:rFonts w:ascii="Symbol" w:hAnsi="Symbol" w:hint="default"/>
+      </w:rPr>
+    </w:lvl>
+    <w:lvl w:ilvl="7" w:tplc="40090003" w:tentative="1">
+      <w:start w:val="1"/>
+      <w:numFmt w:val="bullet"/>
+      <w:lvlText w:val="o"/>
+      <w:lvlJc w:val="left"/>
+      <w:pPr>
+        <w:ind w:left="8422" w:hanging="360"/>
+      </w:pPr>
+      <w:rPr>
+        <w:rFonts w:ascii="Courier New" w:hAnsi="Courier New" w:cs="Courier New" w:hint="default"/>
+      </w:rPr>
+    </w:lvl>
+    <w:lvl w:ilvl="8" w:tplc="40090005" w:tentative="1">
+      <w:start w:val="1"/>
+      <w:numFmt w:val="bullet"/>
+      <w:lvlText w:val=""/>
+      <w:lvlJc w:val="left"/>
+      <w:pPr>
+        <w:ind w:left="9142" w:hanging="360"/>
+      </w:pPr>
+      <w:rPr>
+        <w:rFonts w:ascii="Wingdings" w:hAnsi="Wingdings" w:hint="default"/>
+      </w:rPr>
+    </w:lvl>
+  </w:abstractNum>
+  <w:abstractNum w:abstractNumId="5" w15:restartNumberingAfterBreak="0">
+    <w:nsid w:val="37503773"/>
+    <w:multiLevelType w:val="hybridMultilevel"/>
+    <w:tmpl w:val="C864327C"/>
+    <w:lvl w:ilvl="0" w:tplc="4009000F">
+      <w:start w:val="1"/>
+      <w:numFmt w:val="decimal"/>
+      <w:lvlText w:val="%1."/>
+      <w:lvlJc w:val="left"/>
+      <w:pPr>
+        <w:ind w:left="720" w:hanging="360"/>
+      </w:pPr>
+      <w:rPr>
+        <w:rFonts w:hint="default"/>
+      </w:rPr>
+    </w:lvl>
+    <w:lvl w:ilvl="1" w:tplc="40090019" w:tentative="1">
+      <w:start w:val="1"/>
+      <w:numFmt w:val="lowerLetter"/>
+      <w:lvlText w:val="%2."/>
+      <w:lvlJc w:val="left"/>
+      <w:pPr>
+        <w:ind w:left="1440" w:hanging="360"/>
+      </w:pPr>
+    </w:lvl>
+    <w:lvl w:ilvl="2" w:tplc="4009001B" w:tentative="1">
+      <w:start w:val="1"/>
+      <w:numFmt w:val="lowerRoman"/>
+      <w:lvlText w:val="%3."/>
+      <w:lvlJc w:val="right"/>
+      <w:pPr>
+        <w:ind w:left="2160" w:hanging="180"/>
+      </w:pPr>
+    </w:lvl>
+    <w:lvl w:ilvl="3" w:tplc="4009000F" w:tentative="1">
+      <w:start w:val="1"/>
+      <w:numFmt w:val="decimal"/>
+      <w:lvlText w:val="%4."/>
+      <w:lvlJc w:val="left"/>
+      <w:pPr>
+        <w:ind w:left="2880" w:hanging="360"/>
+      </w:pPr>
+    </w:lvl>
+    <w:lvl w:ilvl="4" w:tplc="40090019" w:tentative="1">
+      <w:start w:val="1"/>
+      <w:numFmt w:val="lowerLetter"/>
+      <w:lvlText w:val="%5."/>
+      <w:lvlJc w:val="left"/>
+      <w:pPr>
+        <w:ind w:left="3600" w:hanging="360"/>
+      </w:pPr>
+    </w:lvl>
+    <w:lvl w:ilvl="5" w:tplc="4009001B" w:tentative="1">
+      <w:start w:val="1"/>
+      <w:numFmt w:val="lowerRoman"/>
+      <w:lvlText w:val="%6."/>
+      <w:lvlJc w:val="right"/>
+      <w:pPr>
+        <w:ind w:left="4320" w:hanging="180"/>
+      </w:pPr>
+    </w:lvl>
+    <w:lvl w:ilvl="6" w:tplc="4009000F" w:tentative="1">
+      <w:start w:val="1"/>
+      <w:numFmt w:val="decimal"/>
+      <w:lvlText w:val="%7."/>
+      <w:lvlJc w:val="left"/>
+      <w:pPr>
+        <w:ind w:left="5040" w:hanging="360"/>
+      </w:pPr>
+    </w:lvl>
+    <w:lvl w:ilvl="7" w:tplc="40090019" w:tentative="1">
+      <w:start w:val="1"/>
+      <w:numFmt w:val="lowerLetter"/>
+      <w:lvlText w:val="%8."/>
+      <w:lvlJc w:val="left"/>
+      <w:pPr>
+        <w:ind w:left="5760" w:hanging="360"/>
+      </w:pPr>
+    </w:lvl>
+    <w:lvl w:ilvl="8" w:tplc="4009001B" w:tentative="1">
+      <w:start w:val="1"/>
+      <w:numFmt w:val="lowerRoman"/>
+      <w:lvlText w:val="%9."/>
+      <w:lvlJc w:val="right"/>
+      <w:pPr>
+        <w:ind w:left="6480" w:hanging="180"/>
+      </w:pPr>
+    </w:lvl>
+  </w:abstractNum>
+  <w:abstractNum w:abstractNumId="6" w15:restartNumberingAfterBreak="0">
+    <w:nsid w:val="3BC24765"/>
+    <w:multiLevelType w:val="hybridMultilevel"/>
+    <w:tmpl w:val="D6C6081A"/>
+    <w:lvl w:ilvl="0" w:tplc="40090001">
+      <w:start w:val="1"/>
+      <w:numFmt w:val="bullet"/>
+      <w:lvlText w:val=""/>
+      <w:lvlJc w:val="left"/>
+      <w:pPr>
+        <w:ind w:left="4320" w:hanging="360"/>
+      </w:pPr>
+      <w:rPr>
+        <w:rFonts w:ascii="Symbol" w:hAnsi="Symbol" w:hint="default"/>
+      </w:rPr>
+    </w:lvl>
+    <w:lvl w:ilvl="1" w:tplc="40090003">
+      <w:start w:val="1"/>
+      <w:numFmt w:val="bullet"/>
+      <w:lvlText w:val="o"/>
+      <w:lvlJc w:val="left"/>
+      <w:pPr>
+        <w:ind w:left="5040" w:hanging="360"/>
+      </w:pPr>
+      <w:rPr>
+        <w:rFonts w:ascii="Courier New" w:hAnsi="Courier New" w:cs="Courier New" w:hint="default"/>
+      </w:rPr>
+    </w:lvl>
+    <w:lvl w:ilvl="2" w:tplc="40090005" w:tentative="1">
+      <w:start w:val="1"/>
+      <w:numFmt w:val="bullet"/>
+      <w:lvlText w:val=""/>
+      <w:lvlJc w:val="left"/>
+      <w:pPr>
+        <w:ind w:left="5760" w:hanging="360"/>
+      </w:pPr>
+      <w:rPr>
+        <w:rFonts w:ascii="Wingdings" w:hAnsi="Wingdings" w:hint="default"/>
+      </w:rPr>
+    </w:lvl>
+    <w:lvl w:ilvl="3" w:tplc="40090001" w:tentative="1">
+      <w:start w:val="1"/>
+      <w:numFmt w:val="bullet"/>
+      <w:lvlText w:val=""/>
+      <w:lvlJc w:val="left"/>
+      <w:pPr>
+        <w:ind w:left="6480" w:hanging="360"/>
+      </w:pPr>
+      <w:rPr>
+        <w:rFonts w:ascii="Symbol" w:hAnsi="Symbol" w:hint="default"/>
+      </w:rPr>
+    </w:lvl>
+    <w:lvl w:ilvl="4" w:tplc="40090003" w:tentative="1">
+      <w:start w:val="1"/>
+      <w:numFmt w:val="bullet"/>
+      <w:lvlText w:val="o"/>
+      <w:lvlJc w:val="left"/>
+      <w:pPr>
+        <w:ind w:left="7200" w:hanging="360"/>
+      </w:pPr>
+      <w:rPr>
+        <w:rFonts w:ascii="Courier New" w:hAnsi="Courier New" w:cs="Courier New" w:hint="default"/>
+      </w:rPr>
+    </w:lvl>
+    <w:lvl w:ilvl="5" w:tplc="40090005" w:tentative="1">
+      <w:start w:val="1"/>
+      <w:numFmt w:val="bullet"/>
+      <w:lvlText w:val=""/>
+      <w:lvlJc w:val="left"/>
+      <w:pPr>
+        <w:ind w:left="7920" w:hanging="360"/>
+      </w:pPr>
+      <w:rPr>
+        <w:rFonts w:ascii="Wingdings" w:hAnsi="Wingdings" w:hint="default"/>
+      </w:rPr>
+    </w:lvl>
+    <w:lvl w:ilvl="6" w:tplc="40090001" w:tentative="1">
+      <w:start w:val="1"/>
+      <w:numFmt w:val="bullet"/>
+      <w:lvlText w:val=""/>
+      <w:lvlJc w:val="left"/>
+      <w:pPr>
+        <w:ind w:left="8640" w:hanging="360"/>
+      </w:pPr>
+      <w:rPr>
+        <w:rFonts w:ascii="Symbol" w:hAnsi="Symbol" w:hint="default"/>
+      </w:rPr>
+    </w:lvl>
+    <w:lvl w:ilvl="7" w:tplc="40090003" w:tentative="1">
+      <w:start w:val="1"/>
+      <w:numFmt w:val="bullet"/>
+      <w:lvlText w:val="o"/>
+      <w:lvlJc w:val="left"/>
+      <w:pPr>
+        <w:ind w:left="9360" w:hanging="360"/>
+      </w:pPr>
+      <w:rPr>
+        <w:rFonts w:ascii="Courier New" w:hAnsi="Courier New" w:cs="Courier New" w:hint="default"/>
+      </w:rPr>
+    </w:lvl>
+    <w:lvl w:ilvl="8" w:tplc="40090005" w:tentative="1">
+      <w:start w:val="1"/>
+      <w:numFmt w:val="bullet"/>
+      <w:lvlText w:val=""/>
+      <w:lvlJc w:val="left"/>
+      <w:pPr>
+        <w:ind w:left="10080" w:hanging="360"/>
+      </w:pPr>
+      <w:rPr>
+        <w:rFonts w:ascii="Wingdings" w:hAnsi="Wingdings" w:hint="default"/>
+      </w:rPr>
+    </w:lvl>
+  </w:abstractNum>
+  <w:abstractNum w:abstractNumId="7" w15:restartNumberingAfterBreak="0">
     <w:nsid w:val="3F4F6DC2"/>
     <w:multiLevelType w:val="hybridMultilevel"/>
     <w:tmpl w:val="048609D4"/>
@@ -1192,7 +3559,7 @@
       </w:pPr>
     </w:lvl>
   </w:abstractNum>
-  <w:abstractNum w:abstractNumId="2" w15:restartNumberingAfterBreak="0">
+  <w:abstractNum w:abstractNumId="8" w15:restartNumberingAfterBreak="0">
     <w:nsid w:val="47BE0D96"/>
     <w:multiLevelType w:val="hybridMultilevel"/>
     <w:tmpl w:val="E32CA3D2"/>
@@ -1278,7 +3645,120 @@
       </w:pPr>
     </w:lvl>
   </w:abstractNum>
-  <w:abstractNum w:abstractNumId="3" w15:restartNumberingAfterBreak="0">
+  <w:abstractNum w:abstractNumId="9" w15:restartNumberingAfterBreak="0">
+    <w:nsid w:val="4AF3134D"/>
+    <w:multiLevelType w:val="hybridMultilevel"/>
+    <w:tmpl w:val="AA921E16"/>
+    <w:lvl w:ilvl="0" w:tplc="79902040">
+      <w:start w:val="1"/>
+      <w:numFmt w:val="bullet"/>
+      <w:lvlText w:val="-"/>
+      <w:lvlJc w:val="left"/>
+      <w:pPr>
+        <w:ind w:left="720" w:hanging="360"/>
+      </w:pPr>
+      <w:rPr>
+        <w:rFonts w:ascii="Calibri" w:eastAsiaTheme="minorHAnsi" w:hAnsi="Calibri" w:cs="Calibri" w:hint="default"/>
+      </w:rPr>
+    </w:lvl>
+    <w:lvl w:ilvl="1" w:tplc="40090003" w:tentative="1">
+      <w:start w:val="1"/>
+      <w:numFmt w:val="bullet"/>
+      <w:lvlText w:val="o"/>
+      <w:lvlJc w:val="left"/>
+      <w:pPr>
+        <w:ind w:left="1440" w:hanging="360"/>
+      </w:pPr>
+      <w:rPr>
+        <w:rFonts w:ascii="Courier New" w:hAnsi="Courier New" w:cs="Courier New" w:hint="default"/>
+      </w:rPr>
+    </w:lvl>
+    <w:lvl w:ilvl="2" w:tplc="40090005" w:tentative="1">
+      <w:start w:val="1"/>
+      <w:numFmt w:val="bullet"/>
+      <w:lvlText w:val=""/>
+      <w:lvlJc w:val="left"/>
+      <w:pPr>
+        <w:ind w:left="2160" w:hanging="360"/>
+      </w:pPr>
+      <w:rPr>
+        <w:rFonts w:ascii="Wingdings" w:hAnsi="Wingdings" w:hint="default"/>
+      </w:rPr>
+    </w:lvl>
+    <w:lvl w:ilvl="3" w:tplc="40090001" w:tentative="1">
+      <w:start w:val="1"/>
+      <w:numFmt w:val="bullet"/>
+      <w:lvlText w:val=""/>
+      <w:lvlJc w:val="left"/>
+      <w:pPr>
+        <w:ind w:left="2880" w:hanging="360"/>
+      </w:pPr>
+      <w:rPr>
+        <w:rFonts w:ascii="Symbol" w:hAnsi="Symbol" w:hint="default"/>
+      </w:rPr>
+    </w:lvl>
+    <w:lvl w:ilvl="4" w:tplc="40090003" w:tentative="1">
+      <w:start w:val="1"/>
+      <w:numFmt w:val="bullet"/>
+      <w:lvlText w:val="o"/>
+      <w:lvlJc w:val="left"/>
+      <w:pPr>
+        <w:ind w:left="3600" w:hanging="360"/>
+      </w:pPr>
+      <w:rPr>
+        <w:rFonts w:ascii="Courier New" w:hAnsi="Courier New" w:cs="Courier New" w:hint="default"/>
+      </w:rPr>
+    </w:lvl>
+    <w:lvl w:ilvl="5" w:tplc="40090005" w:tentative="1">
+      <w:start w:val="1"/>
+      <w:numFmt w:val="bullet"/>
+      <w:lvlText w:val=""/>
+      <w:lvlJc w:val="left"/>
+      <w:pPr>
+        <w:ind w:left="4320" w:hanging="360"/>
+      </w:pPr>
+      <w:rPr>
+        <w:rFonts w:ascii="Wingdings" w:hAnsi="Wingdings" w:hint="default"/>
+      </w:rPr>
+    </w:lvl>
+    <w:lvl w:ilvl="6" w:tplc="40090001" w:tentative="1">
+      <w:start w:val="1"/>
+      <w:numFmt w:val="bullet"/>
+      <w:lvlText w:val=""/>
+      <w:lvlJc w:val="left"/>
+      <w:pPr>
+        <w:ind w:left="5040" w:hanging="360"/>
+      </w:pPr>
+      <w:rPr>
+        <w:rFonts w:ascii="Symbol" w:hAnsi="Symbol" w:hint="default"/>
+      </w:rPr>
+    </w:lvl>
+    <w:lvl w:ilvl="7" w:tplc="40090003" w:tentative="1">
+      <w:start w:val="1"/>
+      <w:numFmt w:val="bullet"/>
+      <w:lvlText w:val="o"/>
+      <w:lvlJc w:val="left"/>
+      <w:pPr>
+        <w:ind w:left="5760" w:hanging="360"/>
+      </w:pPr>
+      <w:rPr>
+        <w:rFonts w:ascii="Courier New" w:hAnsi="Courier New" w:cs="Courier New" w:hint="default"/>
+      </w:rPr>
+    </w:lvl>
+    <w:lvl w:ilvl="8" w:tplc="40090005" w:tentative="1">
+      <w:start w:val="1"/>
+      <w:numFmt w:val="bullet"/>
+      <w:lvlText w:val=""/>
+      <w:lvlJc w:val="left"/>
+      <w:pPr>
+        <w:ind w:left="6480" w:hanging="360"/>
+      </w:pPr>
+      <w:rPr>
+        <w:rFonts w:ascii="Wingdings" w:hAnsi="Wingdings" w:hint="default"/>
+      </w:rPr>
+    </w:lvl>
+  </w:abstractNum>
+  <w:abstractNum w:abstractNumId="10" w15:restartNumberingAfterBreak="0">
     <w:nsid w:val="5066288F"/>
     <w:multiLevelType w:val="multilevel"/>
     <w:tmpl w:val="6B24B7BA"/>
@@ -1427,7 +3907,120 @@
       </w:rPr>
     </w:lvl>
   </w:abstractNum>
-  <w:abstractNum w:abstractNumId="4" w15:restartNumberingAfterBreak="0">
+  <w:abstractNum w:abstractNumId="11" w15:restartNumberingAfterBreak="0">
+    <w:nsid w:val="50DA094B"/>
+    <w:multiLevelType w:val="hybridMultilevel"/>
+    <w:tmpl w:val="88F23210"/>
+    <w:lvl w:ilvl="0" w:tplc="79902040">
+      <w:start w:val="1"/>
+      <w:numFmt w:val="bullet"/>
+      <w:lvlText w:val="-"/>
+      <w:lvlJc w:val="left"/>
+      <w:pPr>
+        <w:ind w:left="3600" w:hanging="360"/>
+      </w:pPr>
+      <w:rPr>
+        <w:rFonts w:ascii="Calibri" w:eastAsiaTheme="minorHAnsi" w:hAnsi="Calibri" w:cs="Calibri" w:hint="default"/>
+      </w:rPr>
+    </w:lvl>
+    <w:lvl w:ilvl="1" w:tplc="40090003" w:tentative="1">
+      <w:start w:val="1"/>
+      <w:numFmt w:val="bullet"/>
+      <w:lvlText w:val="o"/>
+      <w:lvlJc w:val="left"/>
+      <w:pPr>
+        <w:ind w:left="4320" w:hanging="360"/>
+      </w:pPr>
+      <w:rPr>
+        <w:rFonts w:ascii="Courier New" w:hAnsi="Courier New" w:cs="Courier New" w:hint="default"/>
+      </w:rPr>
+    </w:lvl>
+    <w:lvl w:ilvl="2" w:tplc="40090005" w:tentative="1">
+      <w:start w:val="1"/>
+      <w:numFmt w:val="bullet"/>
+      <w:lvlText w:val=""/>
+      <w:lvlJc w:val="left"/>
+      <w:pPr>
+        <w:ind w:left="5040" w:hanging="360"/>
+      </w:pPr>
+      <w:rPr>
+        <w:rFonts w:ascii="Wingdings" w:hAnsi="Wingdings" w:hint="default"/>
+      </w:rPr>
+    </w:lvl>
+    <w:lvl w:ilvl="3" w:tplc="40090001" w:tentative="1">
+      <w:start w:val="1"/>
+      <w:numFmt w:val="bullet"/>
+      <w:lvlText w:val=""/>
+      <w:lvlJc w:val="left"/>
+      <w:pPr>
+        <w:ind w:left="5760" w:hanging="360"/>
+      </w:pPr>
+      <w:rPr>
+        <w:rFonts w:ascii="Symbol" w:hAnsi="Symbol" w:hint="default"/>
+      </w:rPr>
+    </w:lvl>
+    <w:lvl w:ilvl="4" w:tplc="40090003" w:tentative="1">
+      <w:start w:val="1"/>
+      <w:numFmt w:val="bullet"/>
+      <w:lvlText w:val="o"/>
+      <w:lvlJc w:val="left"/>
+      <w:pPr>
+        <w:ind w:left="6480" w:hanging="360"/>
+      </w:pPr>
+      <w:rPr>
+        <w:rFonts w:ascii="Courier New" w:hAnsi="Courier New" w:cs="Courier New" w:hint="default"/>
+      </w:rPr>
+    </w:lvl>
+    <w:lvl w:ilvl="5" w:tplc="40090005" w:tentative="1">
+      <w:start w:val="1"/>
+      <w:numFmt w:val="bullet"/>
+      <w:lvlText w:val=""/>
+      <w:lvlJc w:val="left"/>
+      <w:pPr>
+        <w:ind w:left="7200" w:hanging="360"/>
+      </w:pPr>
+      <w:rPr>
+        <w:rFonts w:ascii="Wingdings" w:hAnsi="Wingdings" w:hint="default"/>
+      </w:rPr>
+    </w:lvl>
+    <w:lvl w:ilvl="6" w:tplc="40090001" w:tentative="1">
+      <w:start w:val="1"/>
+      <w:numFmt w:val="bullet"/>
+      <w:lvlText w:val=""/>
+      <w:lvlJc w:val="left"/>
+      <w:pPr>
+        <w:ind w:left="7920" w:hanging="360"/>
+      </w:pPr>
+      <w:rPr>
+        <w:rFonts w:ascii="Symbol" w:hAnsi="Symbol" w:hint="default"/>
+      </w:rPr>
+    </w:lvl>
+    <w:lvl w:ilvl="7" w:tplc="40090003" w:tentative="1">
+      <w:start w:val="1"/>
+      <w:numFmt w:val="bullet"/>
+      <w:lvlText w:val="o"/>
+      <w:lvlJc w:val="left"/>
+      <w:pPr>
+        <w:ind w:left="8640" w:hanging="360"/>
+      </w:pPr>
+      <w:rPr>
+        <w:rFonts w:ascii="Courier New" w:hAnsi="Courier New" w:cs="Courier New" w:hint="default"/>
+      </w:rPr>
+    </w:lvl>
+    <w:lvl w:ilvl="8" w:tplc="40090005" w:tentative="1">
+      <w:start w:val="1"/>
+      <w:numFmt w:val="bullet"/>
+      <w:lvlText w:val=""/>
+      <w:lvlJc w:val="left"/>
+      <w:pPr>
+        <w:ind w:left="9360" w:hanging="360"/>
+      </w:pPr>
+      <w:rPr>
+        <w:rFonts w:ascii="Wingdings" w:hAnsi="Wingdings" w:hint="default"/>
+      </w:rPr>
+    </w:lvl>
+  </w:abstractNum>
+  <w:abstractNum w:abstractNumId="12" w15:restartNumberingAfterBreak="0">
     <w:nsid w:val="54300784"/>
     <w:multiLevelType w:val="hybridMultilevel"/>
     <w:tmpl w:val="43905B36"/>
@@ -1516,7 +4109,120 @@
       </w:pPr>
     </w:lvl>
   </w:abstractNum>
-  <w:abstractNum w:abstractNumId="5" w15:restartNumberingAfterBreak="0">
+  <w:abstractNum w:abstractNumId="13" w15:restartNumberingAfterBreak="0">
+    <w:nsid w:val="549521C6"/>
+    <w:multiLevelType w:val="hybridMultilevel"/>
+    <w:tmpl w:val="99AA9716"/>
+    <w:lvl w:ilvl="0" w:tplc="79902040">
+      <w:start w:val="4"/>
+      <w:numFmt w:val="bullet"/>
+      <w:lvlText w:val="-"/>
+      <w:lvlJc w:val="left"/>
+      <w:pPr>
+        <w:ind w:left="720" w:hanging="360"/>
+      </w:pPr>
+      <w:rPr>
+        <w:rFonts w:ascii="Calibri" w:eastAsiaTheme="minorHAnsi" w:hAnsi="Calibri" w:cs="Calibri" w:hint="default"/>
+      </w:rPr>
+    </w:lvl>
+    <w:lvl w:ilvl="1" w:tplc="40090003" w:tentative="1">
+      <w:start w:val="1"/>
+      <w:numFmt w:val="bullet"/>
+      <w:lvlText w:val="o"/>
+      <w:lvlJc w:val="left"/>
+      <w:pPr>
+        <w:ind w:left="1440" w:hanging="360"/>
+      </w:pPr>
+      <w:rPr>
+        <w:rFonts w:ascii="Courier New" w:hAnsi="Courier New" w:cs="Courier New" w:hint="default"/>
+      </w:rPr>
+    </w:lvl>
+    <w:lvl w:ilvl="2" w:tplc="40090005" w:tentative="1">
+      <w:start w:val="1"/>
+      <w:numFmt w:val="bullet"/>
+      <w:lvlText w:val=""/>
+      <w:lvlJc w:val="left"/>
+      <w:pPr>
+        <w:ind w:left="2160" w:hanging="360"/>
+      </w:pPr>
+      <w:rPr>
+        <w:rFonts w:ascii="Wingdings" w:hAnsi="Wingdings" w:hint="default"/>
+      </w:rPr>
+    </w:lvl>
+    <w:lvl w:ilvl="3" w:tplc="40090001" w:tentative="1">
+      <w:start w:val="1"/>
+      <w:numFmt w:val="bullet"/>
+      <w:lvlText w:val=""/>
+      <w:lvlJc w:val="left"/>
+      <w:pPr>
+        <w:ind w:left="2880" w:hanging="360"/>
+      </w:pPr>
+      <w:rPr>
+        <w:rFonts w:ascii="Symbol" w:hAnsi="Symbol" w:hint="default"/>
+      </w:rPr>
+    </w:lvl>
+    <w:lvl w:ilvl="4" w:tplc="40090003" w:tentative="1">
+      <w:start w:val="1"/>
+      <w:numFmt w:val="bullet"/>
+      <w:lvlText w:val="o"/>
+      <w:lvlJc w:val="left"/>
+      <w:pPr>
+        <w:ind w:left="3600" w:hanging="360"/>
+      </w:pPr>
+      <w:rPr>
+        <w:rFonts w:ascii="Courier New" w:hAnsi="Courier New" w:cs="Courier New" w:hint="default"/>
+      </w:rPr>
+    </w:lvl>
+    <w:lvl w:ilvl="5" w:tplc="40090005" w:tentative="1">
+      <w:start w:val="1"/>
+      <w:numFmt w:val="bullet"/>
+      <w:lvlText w:val=""/>
+      <w:lvlJc w:val="left"/>
+      <w:pPr>
+        <w:ind w:left="4320" w:hanging="360"/>
+      </w:pPr>
+      <w:rPr>
+        <w:rFonts w:ascii="Wingdings" w:hAnsi="Wingdings" w:hint="default"/>
+      </w:rPr>
+    </w:lvl>
+    <w:lvl w:ilvl="6" w:tplc="40090001" w:tentative="1">
+      <w:start w:val="1"/>
+      <w:numFmt w:val="bullet"/>
+      <w:lvlText w:val=""/>
+      <w:lvlJc w:val="left"/>
+      <w:pPr>
+        <w:ind w:left="5040" w:hanging="360"/>
+      </w:pPr>
+      <w:rPr>
+        <w:rFonts w:ascii="Symbol" w:hAnsi="Symbol" w:hint="default"/>
+      </w:rPr>
+    </w:lvl>
+    <w:lvl w:ilvl="7" w:tplc="40090003" w:tentative="1">
+      <w:start w:val="1"/>
+      <w:numFmt w:val="bullet"/>
+      <w:lvlText w:val="o"/>
+      <w:lvlJc w:val="left"/>
+      <w:pPr>
+        <w:ind w:left="5760" w:hanging="360"/>
+      </w:pPr>
+      <w:rPr>
+        <w:rFonts w:ascii="Courier New" w:hAnsi="Courier New" w:cs="Courier New" w:hint="default"/>
+      </w:rPr>
+    </w:lvl>
+    <w:lvl w:ilvl="8" w:tplc="40090005" w:tentative="1">
+      <w:start w:val="1"/>
+      <w:numFmt w:val="bullet"/>
+      <w:lvlText w:val=""/>
+      <w:lvlJc w:val="left"/>
+      <w:pPr>
+        <w:ind w:left="6480" w:hanging="360"/>
+      </w:pPr>
+      <w:rPr>
+        <w:rFonts w:ascii="Wingdings" w:hAnsi="Wingdings" w:hint="default"/>
+      </w:rPr>
+    </w:lvl>
+  </w:abstractNum>
+  <w:abstractNum w:abstractNumId="14" w15:restartNumberingAfterBreak="0">
     <w:nsid w:val="54F27FC0"/>
     <w:multiLevelType w:val="hybridMultilevel"/>
     <w:tmpl w:val="8BD03934"/>
@@ -1602,23 +4308,350 @@
       </w:pPr>
     </w:lvl>
   </w:abstractNum>
+  <w:abstractNum w:abstractNumId="15" w15:restartNumberingAfterBreak="0">
+    <w:nsid w:val="5C241327"/>
+    <w:multiLevelType w:val="hybridMultilevel"/>
+    <w:tmpl w:val="D3482550"/>
+    <w:lvl w:ilvl="0" w:tplc="FFFFFFFF">
+      <w:start w:val="1"/>
+      <w:numFmt w:val="decimal"/>
+      <w:lvlText w:val="%1."/>
+      <w:lvlJc w:val="left"/>
+      <w:pPr>
+        <w:ind w:left="1440" w:hanging="360"/>
+      </w:pPr>
+      <w:rPr>
+        <w:rFonts w:hint="default"/>
+      </w:rPr>
+    </w:lvl>
+    <w:lvl w:ilvl="1" w:tplc="FFFFFFFF" w:tentative="1">
+      <w:start w:val="1"/>
+      <w:numFmt w:val="lowerLetter"/>
+      <w:lvlText w:val="%2."/>
+      <w:lvlJc w:val="left"/>
+      <w:pPr>
+        <w:ind w:left="2160" w:hanging="360"/>
+      </w:pPr>
+    </w:lvl>
+    <w:lvl w:ilvl="2" w:tplc="FFFFFFFF" w:tentative="1">
+      <w:start w:val="1"/>
+      <w:numFmt w:val="lowerRoman"/>
+      <w:lvlText w:val="%3."/>
+      <w:lvlJc w:val="right"/>
+      <w:pPr>
+        <w:ind w:left="2880" w:hanging="180"/>
+      </w:pPr>
+    </w:lvl>
+    <w:lvl w:ilvl="3" w:tplc="FFFFFFFF" w:tentative="1">
+      <w:start w:val="1"/>
+      <w:numFmt w:val="decimal"/>
+      <w:lvlText w:val="%4."/>
+      <w:lvlJc w:val="left"/>
+      <w:pPr>
+        <w:ind w:left="3600" w:hanging="360"/>
+      </w:pPr>
+    </w:lvl>
+    <w:lvl w:ilvl="4" w:tplc="FFFFFFFF" w:tentative="1">
+      <w:start w:val="1"/>
+      <w:numFmt w:val="lowerLetter"/>
+      <w:lvlText w:val="%5."/>
+      <w:lvlJc w:val="left"/>
+      <w:pPr>
+        <w:ind w:left="4320" w:hanging="360"/>
+      </w:pPr>
+    </w:lvl>
+    <w:lvl w:ilvl="5" w:tplc="FFFFFFFF" w:tentative="1">
+      <w:start w:val="1"/>
+      <w:numFmt w:val="lowerRoman"/>
+      <w:lvlText w:val="%6."/>
+      <w:lvlJc w:val="right"/>
+      <w:pPr>
+        <w:ind w:left="5040" w:hanging="180"/>
+      </w:pPr>
+    </w:lvl>
+    <w:lvl w:ilvl="6" w:tplc="FFFFFFFF" w:tentative="1">
+      <w:start w:val="1"/>
+      <w:numFmt w:val="decimal"/>
+      <w:lvlText w:val="%7."/>
+      <w:lvlJc w:val="left"/>
+      <w:pPr>
+        <w:ind w:left="5760" w:hanging="360"/>
+      </w:pPr>
+    </w:lvl>
+    <w:lvl w:ilvl="7" w:tplc="FFFFFFFF" w:tentative="1">
+      <w:start w:val="1"/>
+      <w:numFmt w:val="lowerLetter"/>
+      <w:lvlText w:val="%8."/>
+      <w:lvlJc w:val="left"/>
+      <w:pPr>
+        <w:ind w:left="6480" w:hanging="360"/>
+      </w:pPr>
+    </w:lvl>
+    <w:lvl w:ilvl="8" w:tplc="FFFFFFFF" w:tentative="1">
+      <w:start w:val="1"/>
+      <w:numFmt w:val="lowerRoman"/>
+      <w:lvlText w:val="%9."/>
+      <w:lvlJc w:val="right"/>
+      <w:pPr>
+        <w:ind w:left="7200" w:hanging="180"/>
+      </w:pPr>
+    </w:lvl>
+  </w:abstractNum>
+  <w:abstractNum w:abstractNumId="16" w15:restartNumberingAfterBreak="0">
+    <w:nsid w:val="628C5AFF"/>
+    <w:multiLevelType w:val="hybridMultilevel"/>
+    <w:tmpl w:val="58089654"/>
+    <w:lvl w:ilvl="0" w:tplc="79902040">
+      <w:start w:val="1"/>
+      <w:numFmt w:val="bullet"/>
+      <w:lvlText w:val="-"/>
+      <w:lvlJc w:val="left"/>
+      <w:pPr>
+        <w:ind w:left="3600" w:hanging="360"/>
+      </w:pPr>
+      <w:rPr>
+        <w:rFonts w:ascii="Calibri" w:eastAsiaTheme="minorHAnsi" w:hAnsi="Calibri" w:cs="Calibri" w:hint="default"/>
+      </w:rPr>
+    </w:lvl>
+    <w:lvl w:ilvl="1" w:tplc="40090003" w:tentative="1">
+      <w:start w:val="1"/>
+      <w:numFmt w:val="bullet"/>
+      <w:lvlText w:val="o"/>
+      <w:lvlJc w:val="left"/>
+      <w:pPr>
+        <w:ind w:left="4320" w:hanging="360"/>
+      </w:pPr>
+      <w:rPr>
+        <w:rFonts w:ascii="Courier New" w:hAnsi="Courier New" w:cs="Courier New" w:hint="default"/>
+      </w:rPr>
+    </w:lvl>
+    <w:lvl w:ilvl="2" w:tplc="40090005" w:tentative="1">
+      <w:start w:val="1"/>
+      <w:numFmt w:val="bullet"/>
+      <w:lvlText w:val=""/>
+      <w:lvlJc w:val="left"/>
+      <w:pPr>
+        <w:ind w:left="5040" w:hanging="360"/>
+      </w:pPr>
+      <w:rPr>
+        <w:rFonts w:ascii="Wingdings" w:hAnsi="Wingdings" w:hint="default"/>
+      </w:rPr>
+    </w:lvl>
+    <w:lvl w:ilvl="3" w:tplc="40090001" w:tentative="1">
+      <w:start w:val="1"/>
+      <w:numFmt w:val="bullet"/>
+      <w:lvlText w:val=""/>
+      <w:lvlJc w:val="left"/>
+      <w:pPr>
+        <w:ind w:left="5760" w:hanging="360"/>
+      </w:pPr>
+      <w:rPr>
+        <w:rFonts w:ascii="Symbol" w:hAnsi="Symbol" w:hint="default"/>
+      </w:rPr>
+    </w:lvl>
+    <w:lvl w:ilvl="4" w:tplc="40090003" w:tentative="1">
+      <w:start w:val="1"/>
+      <w:numFmt w:val="bullet"/>
+      <w:lvlText w:val="o"/>
+      <w:lvlJc w:val="left"/>
+      <w:pPr>
+        <w:ind w:left="6480" w:hanging="360"/>
+      </w:pPr>
+      <w:rPr>
+        <w:rFonts w:ascii="Courier New" w:hAnsi="Courier New" w:cs="Courier New" w:hint="default"/>
+      </w:rPr>
+    </w:lvl>
+    <w:lvl w:ilvl="5" w:tplc="40090005" w:tentative="1">
+      <w:start w:val="1"/>
+      <w:numFmt w:val="bullet"/>
+      <w:lvlText w:val=""/>
+      <w:lvlJc w:val="left"/>
+      <w:pPr>
+        <w:ind w:left="7200" w:hanging="360"/>
+      </w:pPr>
+      <w:rPr>
+        <w:rFonts w:ascii="Wingdings" w:hAnsi="Wingdings" w:hint="default"/>
+      </w:rPr>
+    </w:lvl>
+    <w:lvl w:ilvl="6" w:tplc="40090001" w:tentative="1">
+      <w:start w:val="1"/>
+      <w:numFmt w:val="bullet"/>
+      <w:lvlText w:val=""/>
+      <w:lvlJc w:val="left"/>
+      <w:pPr>
+        <w:ind w:left="7920" w:hanging="360"/>
+      </w:pPr>
+      <w:rPr>
+        <w:rFonts w:ascii="Symbol" w:hAnsi="Symbol" w:hint="default"/>
+      </w:rPr>
+    </w:lvl>
+    <w:lvl w:ilvl="7" w:tplc="40090003" w:tentative="1">
+      <w:start w:val="1"/>
+      <w:numFmt w:val="bullet"/>
+      <w:lvlText w:val="o"/>
+      <w:lvlJc w:val="left"/>
+      <w:pPr>
+        <w:ind w:left="8640" w:hanging="360"/>
+      </w:pPr>
+      <w:rPr>
+        <w:rFonts w:ascii="Courier New" w:hAnsi="Courier New" w:cs="Courier New" w:hint="default"/>
+      </w:rPr>
+    </w:lvl>
+    <w:lvl w:ilvl="8" w:tplc="40090005" w:tentative="1">
+      <w:start w:val="1"/>
+      <w:numFmt w:val="bullet"/>
+      <w:lvlText w:val=""/>
+      <w:lvlJc w:val="left"/>
+      <w:pPr>
+        <w:ind w:left="9360" w:hanging="360"/>
+      </w:pPr>
+      <w:rPr>
+        <w:rFonts w:ascii="Wingdings" w:hAnsi="Wingdings" w:hint="default"/>
+      </w:rPr>
+    </w:lvl>
+  </w:abstractNum>
+  <w:abstractNum w:abstractNumId="17" w15:restartNumberingAfterBreak="0">
+    <w:nsid w:val="7D351C7E"/>
+    <w:multiLevelType w:val="hybridMultilevel"/>
+    <w:tmpl w:val="D3482550"/>
+    <w:lvl w:ilvl="0" w:tplc="0A7C7834">
+      <w:start w:val="1"/>
+      <w:numFmt w:val="decimal"/>
+      <w:lvlText w:val="%1."/>
+      <w:lvlJc w:val="left"/>
+      <w:pPr>
+        <w:ind w:left="1440" w:hanging="360"/>
+      </w:pPr>
+      <w:rPr>
+        <w:rFonts w:hint="default"/>
+      </w:rPr>
+    </w:lvl>
+    <w:lvl w:ilvl="1" w:tplc="40090019" w:tentative="1">
+      <w:start w:val="1"/>
+      <w:numFmt w:val="lowerLetter"/>
+      <w:lvlText w:val="%2."/>
+      <w:lvlJc w:val="left"/>
+      <w:pPr>
+        <w:ind w:left="2160" w:hanging="360"/>
+      </w:pPr>
+    </w:lvl>
+    <w:lvl w:ilvl="2" w:tplc="4009001B" w:tentative="1">
+      <w:start w:val="1"/>
+      <w:numFmt w:val="lowerRoman"/>
+      <w:lvlText w:val="%3."/>
+      <w:lvlJc w:val="right"/>
+      <w:pPr>
+        <w:ind w:left="2880" w:hanging="180"/>
+      </w:pPr>
+    </w:lvl>
+    <w:lvl w:ilvl="3" w:tplc="4009000F" w:tentative="1">
+      <w:start w:val="1"/>
+      <w:numFmt w:val="decimal"/>
+      <w:lvlText w:val="%4."/>
+      <w:lvlJc w:val="left"/>
+      <w:pPr>
+        <w:ind w:left="3600" w:hanging="360"/>
+      </w:pPr>
+    </w:lvl>
+    <w:lvl w:ilvl="4" w:tplc="40090019" w:tentative="1">
+      <w:start w:val="1"/>
+      <w:numFmt w:val="lowerLetter"/>
+      <w:lvlText w:val="%5."/>
+      <w:lvlJc w:val="left"/>
+      <w:pPr>
+        <w:ind w:left="4320" w:hanging="360"/>
+      </w:pPr>
+    </w:lvl>
+    <w:lvl w:ilvl="5" w:tplc="4009001B" w:tentative="1">
+      <w:start w:val="1"/>
+      <w:numFmt w:val="lowerRoman"/>
+      <w:lvlText w:val="%6."/>
+      <w:lvlJc w:val="right"/>
+      <w:pPr>
+        <w:ind w:left="5040" w:hanging="180"/>
+      </w:pPr>
+    </w:lvl>
+    <w:lvl w:ilvl="6" w:tplc="4009000F" w:tentative="1">
+      <w:start w:val="1"/>
+      <w:numFmt w:val="decimal"/>
+      <w:lvlText w:val="%7."/>
+      <w:lvlJc w:val="left"/>
+      <w:pPr>
+        <w:ind w:left="5760" w:hanging="360"/>
+      </w:pPr>
+    </w:lvl>
+    <w:lvl w:ilvl="7" w:tplc="40090019" w:tentative="1">
+      <w:start w:val="1"/>
+      <w:numFmt w:val="lowerLetter"/>
+      <w:lvlText w:val="%8."/>
+      <w:lvlJc w:val="left"/>
+      <w:pPr>
+        <w:ind w:left="6480" w:hanging="360"/>
+      </w:pPr>
+    </w:lvl>
+    <w:lvl w:ilvl="8" w:tplc="4009001B" w:tentative="1">
+      <w:start w:val="1"/>
+      <w:numFmt w:val="lowerRoman"/>
+      <w:lvlText w:val="%9."/>
+      <w:lvlJc w:val="right"/>
+      <w:pPr>
+        <w:ind w:left="7200" w:hanging="180"/>
+      </w:pPr>
+    </w:lvl>
+  </w:abstractNum>
   <w:num w:numId="1" w16cid:durableId="277228289">
-    <w:abstractNumId w:val="1"/>
+    <w:abstractNumId w:val="7"/>
   </w:num>
   <w:num w:numId="2" w16cid:durableId="1428620428">
     <w:abstractNumId w:val="0"/>
   </w:num>
   <w:num w:numId="3" w16cid:durableId="1913739009">
+    <w:abstractNumId w:val="8"/>
+  </w:num>
+  <w:num w:numId="4" w16cid:durableId="1472211773">
+    <w:abstractNumId w:val="14"/>
+  </w:num>
+  <w:num w:numId="5" w16cid:durableId="293104117">
+    <w:abstractNumId w:val="12"/>
+  </w:num>
+  <w:num w:numId="6" w16cid:durableId="86198017">
+    <w:abstractNumId w:val="10"/>
+  </w:num>
+  <w:num w:numId="7" w16cid:durableId="1377240358">
+    <w:abstractNumId w:val="3"/>
+  </w:num>
+  <w:num w:numId="8" w16cid:durableId="189807015">
+    <w:abstractNumId w:val="17"/>
+  </w:num>
+  <w:num w:numId="9" w16cid:durableId="1975325297">
+    <w:abstractNumId w:val="15"/>
+  </w:num>
+  <w:num w:numId="10" w16cid:durableId="107432672">
+    <w:abstractNumId w:val="9"/>
+  </w:num>
+  <w:num w:numId="11" w16cid:durableId="1227498549">
+    <w:abstractNumId w:val="11"/>
+  </w:num>
+  <w:num w:numId="12" w16cid:durableId="985476649">
     <w:abstractNumId w:val="2"/>
   </w:num>
-  <w:num w:numId="4" w16cid:durableId="1472211773">
+  <w:num w:numId="13" w16cid:durableId="1619142644">
     <w:abstractNumId w:val="5"/>
   </w:num>
-  <w:num w:numId="5" w16cid:durableId="293104117">
+  <w:num w:numId="14" w16cid:durableId="1139692721">
+    <w:abstractNumId w:val="13"/>
+  </w:num>
+  <w:num w:numId="15" w16cid:durableId="996804591">
+    <w:abstractNumId w:val="1"/>
+  </w:num>
+  <w:num w:numId="16" w16cid:durableId="425539526">
+    <w:abstractNumId w:val="16"/>
+  </w:num>
+  <w:num w:numId="17" w16cid:durableId="426774062">
     <w:abstractNumId w:val="4"/>
   </w:num>
-  <w:num w:numId="6" w16cid:durableId="86198017">
-    <w:abstractNumId w:val="3"/>
+  <w:num w:numId="18" w16cid:durableId="860820352">
+    <w:abstractNumId w:val="6"/>
   </w:num>
 </w:numbering>
 </file>
@@ -2021,6 +5054,7 @@
   <w:style w:type="paragraph" w:default="1" w:styleId="Normal">
     <w:name w:val="Normal"/>
     <w:qFormat/>
+    <w:rsid w:val="00461A81"/>
   </w:style>
   <w:style w:type="character" w:default="1" w:styleId="DefaultParagraphFont">
     <w:name w:val="Default Paragraph Font"/>

</xml_diff>

<commit_message>
Final Changes in K means Clustering
</commit_message>
<xml_diff>
--- a/Data Science/Facebook_Report.docx
+++ b/Data Science/Facebook_Report.docx
@@ -715,7 +715,7 @@
           <w:noProof/>
         </w:rPr>
         <w:drawing>
-          <wp:inline distT="0" distB="0" distL="0" distR="0" wp14:anchorId="2CE435D5" wp14:editId="1D97CF3E">
+          <wp:inline distT="0" distB="0" distL="0" distR="0" wp14:anchorId="2CE435D5" wp14:editId="3A124B3E">
             <wp:extent cx="3587750" cy="1793875"/>
             <wp:effectExtent l="0" t="0" r="0" b="0"/>
             <wp:docPr id="894381028" name="Picture 2"/>
@@ -1318,7 +1318,7 @@
           <w:noProof/>
         </w:rPr>
         <w:drawing>
-          <wp:inline distT="0" distB="0" distL="0" distR="0" wp14:anchorId="29C53EC0" wp14:editId="30F34C63">
+          <wp:inline distT="0" distB="0" distL="0" distR="0" wp14:anchorId="29C53EC0" wp14:editId="152B52C0">
             <wp:extent cx="3205018" cy="2403763"/>
             <wp:effectExtent l="0" t="0" r="0" b="0"/>
             <wp:docPr id="1099151909" name="Picture 6"/>
@@ -1365,7 +1365,7 @@
         </w:rPr>
         <w:lastRenderedPageBreak/>
         <w:drawing>
-          <wp:inline distT="0" distB="0" distL="0" distR="0" wp14:anchorId="3202AE73" wp14:editId="43AF238A">
+          <wp:inline distT="0" distB="0" distL="0" distR="0" wp14:anchorId="3202AE73" wp14:editId="54D547AB">
             <wp:extent cx="3140365" cy="2355272"/>
             <wp:effectExtent l="0" t="0" r="3175" b="6985"/>
             <wp:docPr id="1231036005" name="Picture 7"/>
@@ -1460,7 +1460,7 @@
         </w:rPr>
         <w:lastRenderedPageBreak/>
         <w:drawing>
-          <wp:inline distT="0" distB="0" distL="0" distR="0" wp14:anchorId="4C6B5959" wp14:editId="123FC736">
+          <wp:inline distT="0" distB="0" distL="0" distR="0" wp14:anchorId="4C6B5959" wp14:editId="55F5E168">
             <wp:extent cx="6302159" cy="3290454"/>
             <wp:effectExtent l="0" t="0" r="3810" b="5715"/>
             <wp:docPr id="1687145549" name="Picture 1"/>
@@ -1527,7 +1527,7 @@
           <w:noProof/>
         </w:rPr>
         <w:drawing>
-          <wp:inline distT="0" distB="0" distL="0" distR="0" wp14:anchorId="7EF1E5A6" wp14:editId="58DFFE9F">
+          <wp:inline distT="0" distB="0" distL="0" distR="0" wp14:anchorId="7EF1E5A6" wp14:editId="44FDC185">
             <wp:extent cx="5943600" cy="3169920"/>
             <wp:effectExtent l="0" t="0" r="0" b="0"/>
             <wp:docPr id="1780072761" name="Picture 3"/>
@@ -1652,7 +1652,7 @@
           <w:noProof/>
         </w:rPr>
         <w:drawing>
-          <wp:inline distT="0" distB="0" distL="0" distR="0" wp14:anchorId="5BC8ACBE" wp14:editId="0CF95234">
+          <wp:inline distT="0" distB="0" distL="0" distR="0" wp14:anchorId="5BC8ACBE" wp14:editId="4027769A">
             <wp:extent cx="5943600" cy="3103245"/>
             <wp:effectExtent l="0" t="0" r="0" b="1905"/>
             <wp:docPr id="1607444256" name="Picture 4"/>
@@ -1735,7 +1735,7 @@
         </w:rPr>
         <w:lastRenderedPageBreak/>
         <w:drawing>
-          <wp:inline distT="0" distB="0" distL="0" distR="0" wp14:anchorId="7EE926A3" wp14:editId="3E249BF2">
+          <wp:inline distT="0" distB="0" distL="0" distR="0" wp14:anchorId="7EE926A3" wp14:editId="2399037C">
             <wp:extent cx="5943600" cy="3165764"/>
             <wp:effectExtent l="0" t="0" r="0" b="0"/>
             <wp:docPr id="364021633" name="Picture 5"/>
@@ -1801,7 +1801,7 @@
           <w:noProof/>
         </w:rPr>
         <w:drawing>
-          <wp:inline distT="0" distB="0" distL="0" distR="0" wp14:anchorId="25D39DC4" wp14:editId="179CF93E">
+          <wp:inline distT="0" distB="0" distL="0" distR="0" wp14:anchorId="25D39DC4" wp14:editId="3A8BE33A">
             <wp:extent cx="5943600" cy="847725"/>
             <wp:effectExtent l="0" t="0" r="0" b="9525"/>
             <wp:docPr id="420815147" name="Picture 10"/>
@@ -1976,7 +1976,7 @@
         </w:rPr>
         <w:lastRenderedPageBreak/>
         <w:drawing>
-          <wp:inline distT="0" distB="0" distL="0" distR="0" wp14:anchorId="0753F1D7" wp14:editId="24E8F961">
+          <wp:inline distT="0" distB="0" distL="0" distR="0" wp14:anchorId="0753F1D7" wp14:editId="03FDCC1B">
             <wp:extent cx="5943600" cy="3103245"/>
             <wp:effectExtent l="0" t="0" r="0" b="1905"/>
             <wp:docPr id="1635327946" name="Picture 11"/>
@@ -2058,10 +2058,10 @@
           <w:noProof/>
         </w:rPr>
         <w:drawing>
-          <wp:inline distT="0" distB="0" distL="0" distR="0" wp14:anchorId="7A8903A4" wp14:editId="3A5BC2FC">
-            <wp:extent cx="4752109" cy="2376055"/>
-            <wp:effectExtent l="0" t="0" r="0" b="5715"/>
-            <wp:docPr id="260801049" name="Picture 12"/>
+          <wp:inline distT="0" distB="0" distL="0" distR="0" wp14:anchorId="0628B958" wp14:editId="635B10BA">
+            <wp:extent cx="4384963" cy="2192482"/>
+            <wp:effectExtent l="0" t="0" r="0" b="0"/>
+            <wp:docPr id="1398171907" name="Picture 13"/>
             <wp:cNvGraphicFramePr>
               <a:graphicFrameLocks xmlns:a="http://schemas.openxmlformats.org/drawingml/2006/main" noChangeAspect="1"/>
             </wp:cNvGraphicFramePr>
@@ -2069,7 +2069,7 @@
               <a:graphicData uri="http://schemas.openxmlformats.org/drawingml/2006/picture">
                 <pic:pic xmlns:pic="http://schemas.openxmlformats.org/drawingml/2006/picture">
                   <pic:nvPicPr>
-                    <pic:cNvPr id="260801049" name="Picture 260801049"/>
+                    <pic:cNvPr id="1398171907" name="Picture 1398171907"/>
                     <pic:cNvPicPr/>
                   </pic:nvPicPr>
                   <pic:blipFill>
@@ -2087,7 +2087,7 @@
                   <pic:spPr>
                     <a:xfrm>
                       <a:off x="0" y="0"/>
-                      <a:ext cx="4763239" cy="2381620"/>
+                      <a:ext cx="4400484" cy="2200243"/>
                     </a:xfrm>
                     <a:prstGeom prst="rect">
                       <a:avLst/>
@@ -2104,10 +2104,10 @@
           <w:noProof/>
         </w:rPr>
         <w:drawing>
-          <wp:inline distT="0" distB="0" distL="0" distR="0" wp14:anchorId="6AA8620F" wp14:editId="1EE658BF">
-            <wp:extent cx="4384963" cy="2192482"/>
-            <wp:effectExtent l="0" t="0" r="0" b="0"/>
-            <wp:docPr id="1398171907" name="Picture 13"/>
+          <wp:inline distT="0" distB="0" distL="0" distR="0" wp14:anchorId="7A8903A4" wp14:editId="3A5BC2FC">
+            <wp:extent cx="4752109" cy="2376055"/>
+            <wp:effectExtent l="0" t="0" r="0" b="5715"/>
+            <wp:docPr id="260801049" name="Picture 12"/>
             <wp:cNvGraphicFramePr>
               <a:graphicFrameLocks xmlns:a="http://schemas.openxmlformats.org/drawingml/2006/main" noChangeAspect="1"/>
             </wp:cNvGraphicFramePr>
@@ -2115,7 +2115,7 @@
               <a:graphicData uri="http://schemas.openxmlformats.org/drawingml/2006/picture">
                 <pic:pic xmlns:pic="http://schemas.openxmlformats.org/drawingml/2006/picture">
                   <pic:nvPicPr>
-                    <pic:cNvPr id="1398171907" name="Picture 1398171907"/>
+                    <pic:cNvPr id="260801049" name="Picture 260801049"/>
                     <pic:cNvPicPr/>
                   </pic:nvPicPr>
                   <pic:blipFill>
@@ -2133,7 +2133,7 @@
                   <pic:spPr>
                     <a:xfrm>
                       <a:off x="0" y="0"/>
-                      <a:ext cx="4400484" cy="2200243"/>
+                      <a:ext cx="4763239" cy="2381620"/>
                     </a:xfrm>
                     <a:prstGeom prst="rect">
                       <a:avLst/>
@@ -2269,6 +2269,7 @@
         <w:rPr>
           <w:b/>
           <w:bCs/>
+          <w:noProof/>
         </w:rPr>
         <w:drawing>
           <wp:inline distT="0" distB="0" distL="0" distR="0" wp14:anchorId="4A19DD51" wp14:editId="234C1233">
@@ -2317,6 +2318,9 @@
     <w:p/>
     <w:p>
       <w:r>
+        <w:rPr>
+          <w:noProof/>
+        </w:rPr>
         <w:drawing>
           <wp:inline distT="0" distB="0" distL="0" distR="0" wp14:anchorId="6EFF009B" wp14:editId="3BEC00AD">
             <wp:extent cx="6529218" cy="1288127"/>
@@ -2354,6 +2358,7 @@
         </w:drawing>
       </w:r>
     </w:p>
+    <w:p/>
     <w:p/>
     <w:p>
       <w:r>
@@ -2421,7 +2426,6 @@
           <w:szCs w:val="32"/>
           <w:u w:val="single"/>
         </w:rPr>
-        <w:lastRenderedPageBreak/>
         <w:t xml:space="preserve">REPORT </w:t>
       </w:r>
     </w:p>
@@ -5059,6 +5063,7 @@
   <w:style w:type="character" w:default="1" w:styleId="DefaultParagraphFont">
     <w:name w:val="Default Paragraph Font"/>
     <w:uiPriority w:val="1"/>
+    <w:semiHidden/>
     <w:unhideWhenUsed/>
   </w:style>
   <w:style w:type="table" w:default="1" w:styleId="TableNormal">

</xml_diff>